<commit_message>
Done with JS Basics
</commit_message>
<xml_diff>
--- a/JavaScript.docx
+++ b/JavaScript.docx
@@ -281,7 +281,23 @@
           <w:sz w:val="28"/>
           <w:szCs w:val="28"/>
         </w:rPr>
-        <w:t>It was developed for NetScape 2 and became the ECMA-262 standard in 1997.</w:t>
+        <w:t xml:space="preserve">It was developed for </w:t>
+      </w:r>
+      <w:proofErr w:type="spellStart"/>
+      <w:r>
+        <w:rPr>
+          <w:sz w:val="28"/>
+          <w:szCs w:val="28"/>
+        </w:rPr>
+        <w:t>NetScape</w:t>
+      </w:r>
+      <w:proofErr w:type="spellEnd"/>
+      <w:r>
+        <w:rPr>
+          <w:sz w:val="28"/>
+          <w:szCs w:val="28"/>
+        </w:rPr>
+        <w:t xml:space="preserve"> 2 and became the ECMA-262 standard in 1997.</w:t>
       </w:r>
     </w:p>
     <w:p>
@@ -567,7 +583,29 @@
           <w:sz w:val="28"/>
           <w:szCs w:val="28"/>
         </w:rPr>
-        <w:t>&lt;script src = myscript.js/&gt;</w:t>
+        <w:t xml:space="preserve">&lt;script </w:t>
+      </w:r>
+      <w:proofErr w:type="spellStart"/>
+      <w:r>
+        <w:rPr>
+          <w:rFonts w:cstheme="minorHAnsi"/>
+          <w:b/>
+          <w:bCs/>
+          <w:sz w:val="28"/>
+          <w:szCs w:val="28"/>
+        </w:rPr>
+        <w:t>src</w:t>
+      </w:r>
+      <w:proofErr w:type="spellEnd"/>
+      <w:r>
+        <w:rPr>
+          <w:rFonts w:cstheme="minorHAnsi"/>
+          <w:b/>
+          <w:bCs/>
+          <w:sz w:val="28"/>
+          <w:szCs w:val="28"/>
+        </w:rPr>
+        <w:t xml:space="preserve"> = myscript.js/&gt;</w:t>
       </w:r>
     </w:p>
     <w:p>
@@ -638,6 +676,7 @@
         </w:rPr>
         <w:t xml:space="preserve"> </w:t>
       </w:r>
+      <w:proofErr w:type="spellStart"/>
       <w:r>
         <w:rPr>
           <w:rFonts w:cstheme="minorHAnsi"/>
@@ -648,6 +687,7 @@
         </w:rPr>
         <w:t>innerHTML</w:t>
       </w:r>
+      <w:proofErr w:type="spellEnd"/>
     </w:p>
     <w:p>
       <w:pPr>
@@ -670,6 +710,8 @@
         </w:rPr>
         <w:t xml:space="preserve">Writing into the HTML output using </w:t>
       </w:r>
+      <w:proofErr w:type="spellStart"/>
+      <w:proofErr w:type="gramStart"/>
       <w:r>
         <w:rPr>
           <w:rFonts w:cstheme="minorHAnsi"/>
@@ -680,6 +722,8 @@
         </w:rPr>
         <w:t>document.write</w:t>
       </w:r>
+      <w:proofErr w:type="spellEnd"/>
+      <w:proofErr w:type="gramEnd"/>
     </w:p>
     <w:p>
       <w:pPr>
@@ -702,15 +746,29 @@
         </w:rPr>
         <w:t xml:space="preserve">Writing into an alert box, using </w:t>
       </w:r>
-      <w:r>
-        <w:rPr>
-          <w:rFonts w:cstheme="minorHAnsi"/>
-          <w:b/>
-          <w:bCs/>
-          <w:sz w:val="28"/>
-          <w:szCs w:val="28"/>
-        </w:rPr>
-        <w:t>window.alert()</w:t>
+      <w:proofErr w:type="spellStart"/>
+      <w:proofErr w:type="gramStart"/>
+      <w:r>
+        <w:rPr>
+          <w:rFonts w:cstheme="minorHAnsi"/>
+          <w:b/>
+          <w:bCs/>
+          <w:sz w:val="28"/>
+          <w:szCs w:val="28"/>
+        </w:rPr>
+        <w:t>window.alert</w:t>
+      </w:r>
+      <w:proofErr w:type="spellEnd"/>
+      <w:proofErr w:type="gramEnd"/>
+      <w:r>
+        <w:rPr>
+          <w:rFonts w:cstheme="minorHAnsi"/>
+          <w:b/>
+          <w:bCs/>
+          <w:sz w:val="28"/>
+          <w:szCs w:val="28"/>
+        </w:rPr>
+        <w:t>()</w:t>
       </w:r>
     </w:p>
     <w:p>
@@ -734,15 +792,27 @@
         </w:rPr>
         <w:t xml:space="preserve">Writing into the browser console, using </w:t>
       </w:r>
-      <w:r>
-        <w:rPr>
-          <w:rFonts w:cstheme="minorHAnsi"/>
-          <w:b/>
-          <w:bCs/>
-          <w:sz w:val="28"/>
-          <w:szCs w:val="28"/>
-        </w:rPr>
-        <w:t>console.log()</w:t>
+      <w:proofErr w:type="gramStart"/>
+      <w:r>
+        <w:rPr>
+          <w:rFonts w:cstheme="minorHAnsi"/>
+          <w:b/>
+          <w:bCs/>
+          <w:sz w:val="28"/>
+          <w:szCs w:val="28"/>
+        </w:rPr>
+        <w:t>console.log(</w:t>
+      </w:r>
+      <w:proofErr w:type="gramEnd"/>
+      <w:r>
+        <w:rPr>
+          <w:rFonts w:cstheme="minorHAnsi"/>
+          <w:b/>
+          <w:bCs/>
+          <w:sz w:val="28"/>
+          <w:szCs w:val="28"/>
+        </w:rPr>
+        <w:t>)</w:t>
       </w:r>
     </w:p>
     <w:p>
@@ -1129,15 +1199,29 @@
         </w:rPr>
         <w:t xml:space="preserve">Using </w:t>
       </w:r>
-      <w:r>
-        <w:rPr>
-          <w:rFonts w:cstheme="minorHAnsi"/>
-          <w:b/>
-          <w:bCs/>
-          <w:sz w:val="28"/>
-          <w:szCs w:val="28"/>
-        </w:rPr>
-        <w:t>document.write()</w:t>
+      <w:proofErr w:type="spellStart"/>
+      <w:proofErr w:type="gramStart"/>
+      <w:r>
+        <w:rPr>
+          <w:rFonts w:cstheme="minorHAnsi"/>
+          <w:b/>
+          <w:bCs/>
+          <w:sz w:val="28"/>
+          <w:szCs w:val="28"/>
+        </w:rPr>
+        <w:t>document.write</w:t>
+      </w:r>
+      <w:proofErr w:type="spellEnd"/>
+      <w:proofErr w:type="gramEnd"/>
+      <w:r>
+        <w:rPr>
+          <w:rFonts w:cstheme="minorHAnsi"/>
+          <w:b/>
+          <w:bCs/>
+          <w:sz w:val="28"/>
+          <w:szCs w:val="28"/>
+        </w:rPr>
+        <w:t>()</w:t>
       </w:r>
       <w:r>
         <w:rPr>
@@ -1528,15 +1612,29 @@
         <w:lastRenderedPageBreak/>
         <w:t xml:space="preserve">Whenever a page is loaded the content under </w:t>
       </w:r>
-      <w:r>
-        <w:rPr>
-          <w:rFonts w:cstheme="minorHAnsi"/>
-          <w:b/>
-          <w:bCs/>
-          <w:sz w:val="28"/>
-          <w:szCs w:val="28"/>
-        </w:rPr>
-        <w:t>window.alert()</w:t>
+      <w:proofErr w:type="spellStart"/>
+      <w:proofErr w:type="gramStart"/>
+      <w:r>
+        <w:rPr>
+          <w:rFonts w:cstheme="minorHAnsi"/>
+          <w:b/>
+          <w:bCs/>
+          <w:sz w:val="28"/>
+          <w:szCs w:val="28"/>
+        </w:rPr>
+        <w:t>window.alert</w:t>
+      </w:r>
+      <w:proofErr w:type="spellEnd"/>
+      <w:proofErr w:type="gramEnd"/>
+      <w:r>
+        <w:rPr>
+          <w:rFonts w:cstheme="minorHAnsi"/>
+          <w:b/>
+          <w:bCs/>
+          <w:sz w:val="28"/>
+          <w:szCs w:val="28"/>
+        </w:rPr>
+        <w:t>()</w:t>
       </w:r>
       <w:r>
         <w:rPr>
@@ -1578,7 +1676,25 @@
           <w:sz w:val="28"/>
           <w:szCs w:val="28"/>
         </w:rPr>
-        <w:t>will be displayed first within a alert box, followed by this the rest content will appear.</w:t>
+        <w:t xml:space="preserve">will be displayed first within </w:t>
+      </w:r>
+      <w:proofErr w:type="spellStart"/>
+      <w:r>
+        <w:rPr>
+          <w:rFonts w:cstheme="minorHAnsi"/>
+          <w:sz w:val="28"/>
+          <w:szCs w:val="28"/>
+        </w:rPr>
+        <w:t>a</w:t>
+      </w:r>
+      <w:proofErr w:type="spellEnd"/>
+      <w:r>
+        <w:rPr>
+          <w:rFonts w:cstheme="minorHAnsi"/>
+          <w:sz w:val="28"/>
+          <w:szCs w:val="28"/>
+        </w:rPr>
+        <w:t xml:space="preserve"> alert box, followed by this the rest content will appear.</w:t>
       </w:r>
     </w:p>
     <w:p>
@@ -1596,15 +1712,29 @@
           <w:szCs w:val="28"/>
         </w:rPr>
       </w:pPr>
-      <w:r>
-        <w:rPr>
-          <w:rFonts w:cstheme="minorHAnsi"/>
-          <w:b/>
-          <w:bCs/>
-          <w:sz w:val="28"/>
-          <w:szCs w:val="28"/>
-        </w:rPr>
-        <w:t>window.alert()</w:t>
+      <w:proofErr w:type="spellStart"/>
+      <w:proofErr w:type="gramStart"/>
+      <w:r>
+        <w:rPr>
+          <w:rFonts w:cstheme="minorHAnsi"/>
+          <w:b/>
+          <w:bCs/>
+          <w:sz w:val="28"/>
+          <w:szCs w:val="28"/>
+        </w:rPr>
+        <w:t>window.alert</w:t>
+      </w:r>
+      <w:proofErr w:type="spellEnd"/>
+      <w:proofErr w:type="gramEnd"/>
+      <w:r>
+        <w:rPr>
+          <w:rFonts w:cstheme="minorHAnsi"/>
+          <w:b/>
+          <w:bCs/>
+          <w:sz w:val="28"/>
+          <w:szCs w:val="28"/>
+        </w:rPr>
+        <w:t>()</w:t>
       </w:r>
       <w:r>
         <w:rPr>
@@ -2290,8 +2420,18 @@
           <w:sz w:val="28"/>
           <w:szCs w:val="28"/>
         </w:rPr>
-        <w:t xml:space="preserve"> id = 30959;</w:t>
-      </w:r>
+        <w:t xml:space="preserve"> id = </w:t>
+      </w:r>
+      <w:proofErr w:type="gramStart"/>
+      <w:r>
+        <w:rPr>
+          <w:rFonts w:cstheme="minorHAnsi"/>
+          <w:sz w:val="28"/>
+          <w:szCs w:val="28"/>
+        </w:rPr>
+        <w:t>30959;</w:t>
+      </w:r>
+      <w:proofErr w:type="gramEnd"/>
     </w:p>
     <w:p>
       <w:pPr>
@@ -2728,8 +2868,18 @@
           <w:sz w:val="28"/>
           <w:szCs w:val="28"/>
         </w:rPr>
-        <w:t>, age = 21;</w:t>
-      </w:r>
+        <w:t xml:space="preserve">, age = </w:t>
+      </w:r>
+      <w:proofErr w:type="gramStart"/>
+      <w:r>
+        <w:rPr>
+          <w:rFonts w:cstheme="minorHAnsi"/>
+          <w:sz w:val="28"/>
+          <w:szCs w:val="28"/>
+        </w:rPr>
+        <w:t>21;</w:t>
+      </w:r>
+      <w:proofErr w:type="gramEnd"/>
     </w:p>
     <w:p>
       <w:pPr>
@@ -3002,8 +3152,28 @@
           <w:sz w:val="28"/>
           <w:szCs w:val="28"/>
         </w:rPr>
-        <w:t>“kalyan”;</w:t>
-      </w:r>
+        <w:t>“</w:t>
+      </w:r>
+      <w:proofErr w:type="spellStart"/>
+      <w:r>
+        <w:rPr>
+          <w:rFonts w:cstheme="minorHAnsi"/>
+          <w:sz w:val="28"/>
+          <w:szCs w:val="28"/>
+        </w:rPr>
+        <w:t>kalyan</w:t>
+      </w:r>
+      <w:proofErr w:type="spellEnd"/>
+      <w:proofErr w:type="gramStart"/>
+      <w:r>
+        <w:rPr>
+          <w:rFonts w:cstheme="minorHAnsi"/>
+          <w:sz w:val="28"/>
+          <w:szCs w:val="28"/>
+        </w:rPr>
+        <w:t>”;</w:t>
+      </w:r>
+      <w:proofErr w:type="gramEnd"/>
     </w:p>
     <w:p>
       <w:pPr>
@@ -3291,8 +3461,18 @@
           <w:sz w:val="28"/>
           <w:szCs w:val="28"/>
         </w:rPr>
-        <w:t xml:space="preserve"> const id = 30959;</w:t>
-      </w:r>
+        <w:t xml:space="preserve"> const id = </w:t>
+      </w:r>
+      <w:proofErr w:type="gramStart"/>
+      <w:r>
+        <w:rPr>
+          <w:rFonts w:cstheme="minorHAnsi"/>
+          <w:sz w:val="28"/>
+          <w:szCs w:val="28"/>
+        </w:rPr>
+        <w:t>30959;</w:t>
+      </w:r>
+      <w:proofErr w:type="gramEnd"/>
     </w:p>
     <w:p>
       <w:pPr>
@@ -3422,7 +3602,29 @@
           <w:sz w:val="28"/>
           <w:szCs w:val="28"/>
         </w:rPr>
-        <w:t>Comparison:  ==, ===, !=, !==, &gt;, &lt;, &gt;=, &lt;=</w:t>
+        <w:t>Comparison:  ==, ===</w:t>
+      </w:r>
+      <w:proofErr w:type="gramStart"/>
+      <w:r>
+        <w:rPr>
+          <w:rFonts w:cstheme="minorHAnsi"/>
+          <w:b/>
+          <w:bCs/>
+          <w:sz w:val="28"/>
+          <w:szCs w:val="28"/>
+        </w:rPr>
+        <w:t>, !</w:t>
+      </w:r>
+      <w:proofErr w:type="gramEnd"/>
+      <w:r>
+        <w:rPr>
+          <w:rFonts w:cstheme="minorHAnsi"/>
+          <w:b/>
+          <w:bCs/>
+          <w:sz w:val="28"/>
+          <w:szCs w:val="28"/>
+        </w:rPr>
+        <w:t>=, !==, &gt;, &lt;, &gt;=, &lt;=</w:t>
       </w:r>
     </w:p>
     <w:p>
@@ -3474,7 +3676,29 @@
           <w:sz w:val="28"/>
           <w:szCs w:val="28"/>
         </w:rPr>
-        <w:t xml:space="preserve">Logical:            &amp;&amp;, ||, !      </w:t>
+        <w:t>Logical:            &amp;&amp;, ||</w:t>
+      </w:r>
+      <w:proofErr w:type="gramStart"/>
+      <w:r>
+        <w:rPr>
+          <w:rFonts w:cstheme="minorHAnsi"/>
+          <w:b/>
+          <w:bCs/>
+          <w:sz w:val="28"/>
+          <w:szCs w:val="28"/>
+        </w:rPr>
+        <w:t>, !</w:t>
+      </w:r>
+      <w:proofErr w:type="gramEnd"/>
+      <w:r>
+        <w:rPr>
+          <w:rFonts w:cstheme="minorHAnsi"/>
+          <w:b/>
+          <w:bCs/>
+          <w:sz w:val="28"/>
+          <w:szCs w:val="28"/>
+        </w:rPr>
+        <w:t xml:space="preserve">      </w:t>
       </w:r>
     </w:p>
     <w:p>
@@ -3500,7 +3724,29 @@
           <w:sz w:val="28"/>
           <w:szCs w:val="28"/>
         </w:rPr>
-        <w:t>Bitwise:            &amp;, |, ~, ^, &lt;&lt;, &gt;&gt;, &gt;&gt;&gt; (unsigned right shift)</w:t>
+        <w:t xml:space="preserve">Bitwise:            </w:t>
+      </w:r>
+      <w:proofErr w:type="gramStart"/>
+      <w:r>
+        <w:rPr>
+          <w:rFonts w:cstheme="minorHAnsi"/>
+          <w:b/>
+          <w:bCs/>
+          <w:sz w:val="28"/>
+          <w:szCs w:val="28"/>
+        </w:rPr>
+        <w:t>&amp;,</w:t>
+      </w:r>
+      <w:proofErr w:type="gramEnd"/>
+      <w:r>
+        <w:rPr>
+          <w:rFonts w:cstheme="minorHAnsi"/>
+          <w:b/>
+          <w:bCs/>
+          <w:sz w:val="28"/>
+          <w:szCs w:val="28"/>
+        </w:rPr>
+        <w:t xml:space="preserve"> |, ~, ^, &lt;&lt;, &gt;&gt;, &gt;&gt;&gt; (unsigned right shift)</w:t>
       </w:r>
     </w:p>
     <w:p>
@@ -3526,8 +3772,20 @@
           <w:sz w:val="28"/>
           <w:szCs w:val="28"/>
         </w:rPr>
-        <w:t>Ternary:            ?</w:t>
-      </w:r>
+        <w:t xml:space="preserve">Ternary:          </w:t>
+      </w:r>
+      <w:proofErr w:type="gramStart"/>
+      <w:r>
+        <w:rPr>
+          <w:rFonts w:cstheme="minorHAnsi"/>
+          <w:b/>
+          <w:bCs/>
+          <w:sz w:val="28"/>
+          <w:szCs w:val="28"/>
+        </w:rPr>
+        <w:t xml:space="preserve">  ?</w:t>
+      </w:r>
+      <w:proofErr w:type="gramEnd"/>
     </w:p>
     <w:p>
       <w:pPr>
@@ -3562,8 +3820,42 @@
           <w:sz w:val="28"/>
           <w:szCs w:val="28"/>
         </w:rPr>
-        <w:t xml:space="preserve">                 typeof, instanceof</w:t>
-      </w:r>
+        <w:t xml:space="preserve">                 </w:t>
+      </w:r>
+      <w:proofErr w:type="spellStart"/>
+      <w:r>
+        <w:rPr>
+          <w:rFonts w:cstheme="minorHAnsi"/>
+          <w:b/>
+          <w:bCs/>
+          <w:sz w:val="28"/>
+          <w:szCs w:val="28"/>
+        </w:rPr>
+        <w:t>typeof</w:t>
+      </w:r>
+      <w:proofErr w:type="spellEnd"/>
+      <w:r>
+        <w:rPr>
+          <w:rFonts w:cstheme="minorHAnsi"/>
+          <w:b/>
+          <w:bCs/>
+          <w:sz w:val="28"/>
+          <w:szCs w:val="28"/>
+        </w:rPr>
+        <w:t xml:space="preserve">, </w:t>
+      </w:r>
+      <w:proofErr w:type="spellStart"/>
+      <w:r>
+        <w:rPr>
+          <w:rFonts w:cstheme="minorHAnsi"/>
+          <w:b/>
+          <w:bCs/>
+          <w:sz w:val="28"/>
+          <w:szCs w:val="28"/>
+        </w:rPr>
+        <w:t>instanceof</w:t>
+      </w:r>
+      <w:proofErr w:type="spellEnd"/>
     </w:p>
     <w:p>
       <w:pPr>
@@ -3648,6 +3940,8 @@
         </w:rPr>
         <w:t xml:space="preserve">The </w:t>
       </w:r>
+      <w:proofErr w:type="spellStart"/>
+      <w:proofErr w:type="gramStart"/>
       <w:r>
         <w:rPr>
           <w:rFonts w:cstheme="minorHAnsi"/>
@@ -3658,6 +3952,8 @@
         </w:rPr>
         <w:t>instanceof</w:t>
       </w:r>
+      <w:proofErr w:type="spellEnd"/>
+      <w:proofErr w:type="gramEnd"/>
       <w:r>
         <w:rPr>
           <w:rFonts w:cstheme="minorHAnsi"/>
@@ -3879,6 +4175,7 @@
           <w:szCs w:val="28"/>
         </w:rPr>
       </w:pPr>
+      <w:proofErr w:type="spellStart"/>
       <w:r>
         <w:rPr>
           <w:rFonts w:cstheme="minorHAnsi"/>
@@ -3889,6 +4186,7 @@
         </w:rPr>
         <w:t>BigInt</w:t>
       </w:r>
+      <w:proofErr w:type="spellEnd"/>
     </w:p>
     <w:p>
       <w:pPr>
@@ -4065,15 +4363,27 @@
         </w:rPr>
         <w:t xml:space="preserve">In JS to represent a string variable we can use both single quotes </w:t>
       </w:r>
-      <w:r>
-        <w:rPr>
-          <w:rFonts w:cstheme="minorHAnsi"/>
-          <w:b/>
-          <w:bCs/>
-          <w:sz w:val="28"/>
-          <w:szCs w:val="28"/>
-        </w:rPr>
-        <w:t>(‘ ‘)</w:t>
+      <w:proofErr w:type="gramStart"/>
+      <w:r>
+        <w:rPr>
+          <w:rFonts w:cstheme="minorHAnsi"/>
+          <w:b/>
+          <w:bCs/>
+          <w:sz w:val="28"/>
+          <w:szCs w:val="28"/>
+        </w:rPr>
+        <w:t>(‘ ‘</w:t>
+      </w:r>
+      <w:proofErr w:type="gramEnd"/>
+      <w:r>
+        <w:rPr>
+          <w:rFonts w:cstheme="minorHAnsi"/>
+          <w:b/>
+          <w:bCs/>
+          <w:sz w:val="28"/>
+          <w:szCs w:val="28"/>
+        </w:rPr>
+        <w:t>)</w:t>
       </w:r>
       <w:r>
         <w:rPr>
@@ -4115,15 +4425,27 @@
         </w:rPr>
         <w:t xml:space="preserve">When we are working with strings and we want to enclose some text with special symbols like </w:t>
       </w:r>
-      <w:r>
-        <w:rPr>
-          <w:rFonts w:cstheme="minorHAnsi"/>
-          <w:b/>
-          <w:bCs/>
-          <w:sz w:val="28"/>
-          <w:szCs w:val="28"/>
-        </w:rPr>
-        <w:t>(‘ ‘, “ “, /)</w:t>
+      <w:proofErr w:type="gramStart"/>
+      <w:r>
+        <w:rPr>
+          <w:rFonts w:cstheme="minorHAnsi"/>
+          <w:b/>
+          <w:bCs/>
+          <w:sz w:val="28"/>
+          <w:szCs w:val="28"/>
+        </w:rPr>
+        <w:t>(‘ ‘</w:t>
+      </w:r>
+      <w:proofErr w:type="gramEnd"/>
+      <w:r>
+        <w:rPr>
+          <w:rFonts w:cstheme="minorHAnsi"/>
+          <w:b/>
+          <w:bCs/>
+          <w:sz w:val="28"/>
+          <w:szCs w:val="28"/>
+        </w:rPr>
+        <w:t>, “ “, /)</w:t>
       </w:r>
       <w:r>
         <w:rPr>
@@ -4437,7 +4759,27 @@
                   <w:sz w:val="23"/>
                   <w:szCs w:val="23"/>
                 </w:rPr>
-                <w:t>String charAt()</w:t>
+                <w:t xml:space="preserve">String </w:t>
+              </w:r>
+              <w:proofErr w:type="spellStart"/>
+              <w:r>
+                <w:rPr>
+                  <w:rStyle w:val="Hyperlink"/>
+                  <w:rFonts w:ascii="Verdana" w:hAnsi="Verdana"/>
+                  <w:sz w:val="23"/>
+                  <w:szCs w:val="23"/>
+                </w:rPr>
+                <w:t>charAt</w:t>
+              </w:r>
+              <w:proofErr w:type="spellEnd"/>
+              <w:r>
+                <w:rPr>
+                  <w:rStyle w:val="Hyperlink"/>
+                  <w:rFonts w:ascii="Verdana" w:hAnsi="Verdana"/>
+                  <w:sz w:val="23"/>
+                  <w:szCs w:val="23"/>
+                </w:rPr>
+                <w:t>()</w:t>
               </w:r>
             </w:hyperlink>
             <w:r>
@@ -4457,7 +4799,27 @@
                   <w:sz w:val="23"/>
                   <w:szCs w:val="23"/>
                 </w:rPr>
-                <w:t>String charCodeAt()</w:t>
+                <w:t xml:space="preserve">String </w:t>
+              </w:r>
+              <w:proofErr w:type="spellStart"/>
+              <w:r>
+                <w:rPr>
+                  <w:rStyle w:val="Hyperlink"/>
+                  <w:rFonts w:ascii="Verdana" w:hAnsi="Verdana"/>
+                  <w:sz w:val="23"/>
+                  <w:szCs w:val="23"/>
+                </w:rPr>
+                <w:t>charCodeAt</w:t>
+              </w:r>
+              <w:proofErr w:type="spellEnd"/>
+              <w:r>
+                <w:rPr>
+                  <w:rStyle w:val="Hyperlink"/>
+                  <w:rFonts w:ascii="Verdana" w:hAnsi="Verdana"/>
+                  <w:sz w:val="23"/>
+                  <w:szCs w:val="23"/>
+                </w:rPr>
+                <w:t>()</w:t>
               </w:r>
             </w:hyperlink>
             <w:r>
@@ -4557,7 +4919,27 @@
                   <w:sz w:val="23"/>
                   <w:szCs w:val="23"/>
                 </w:rPr>
-                <w:t>String substr()</w:t>
+                <w:t xml:space="preserve">String </w:t>
+              </w:r>
+              <w:proofErr w:type="spellStart"/>
+              <w:r>
+                <w:rPr>
+                  <w:rStyle w:val="Hyperlink"/>
+                  <w:rFonts w:ascii="Verdana" w:hAnsi="Verdana"/>
+                  <w:sz w:val="23"/>
+                  <w:szCs w:val="23"/>
+                </w:rPr>
+                <w:t>substr</w:t>
+              </w:r>
+              <w:proofErr w:type="spellEnd"/>
+              <w:r>
+                <w:rPr>
+                  <w:rStyle w:val="Hyperlink"/>
+                  <w:rFonts w:ascii="Verdana" w:hAnsi="Verdana"/>
+                  <w:sz w:val="23"/>
+                  <w:szCs w:val="23"/>
+                </w:rPr>
+                <w:t>()</w:t>
               </w:r>
             </w:hyperlink>
             <w:r>
@@ -4666,7 +5048,27 @@
                   <w:sz w:val="23"/>
                   <w:szCs w:val="23"/>
                 </w:rPr>
-                <w:t>String toUpperCase()</w:t>
+                <w:t xml:space="preserve">String </w:t>
+              </w:r>
+              <w:proofErr w:type="spellStart"/>
+              <w:r>
+                <w:rPr>
+                  <w:rStyle w:val="Hyperlink"/>
+                  <w:rFonts w:ascii="Verdana" w:hAnsi="Verdana"/>
+                  <w:sz w:val="23"/>
+                  <w:szCs w:val="23"/>
+                </w:rPr>
+                <w:t>toUpperCase</w:t>
+              </w:r>
+              <w:proofErr w:type="spellEnd"/>
+              <w:r>
+                <w:rPr>
+                  <w:rStyle w:val="Hyperlink"/>
+                  <w:rFonts w:ascii="Verdana" w:hAnsi="Verdana"/>
+                  <w:sz w:val="23"/>
+                  <w:szCs w:val="23"/>
+                </w:rPr>
+                <w:t>()</w:t>
               </w:r>
             </w:hyperlink>
             <w:r>
@@ -4695,7 +5097,27 @@
                   <w:sz w:val="23"/>
                   <w:szCs w:val="23"/>
                 </w:rPr>
-                <w:t>String toLowerCase()</w:t>
+                <w:t xml:space="preserve">String </w:t>
+              </w:r>
+              <w:proofErr w:type="spellStart"/>
+              <w:r>
+                <w:rPr>
+                  <w:rStyle w:val="Hyperlink"/>
+                  <w:rFonts w:ascii="Verdana" w:hAnsi="Verdana"/>
+                  <w:sz w:val="23"/>
+                  <w:szCs w:val="23"/>
+                </w:rPr>
+                <w:t>toLowerCase</w:t>
+              </w:r>
+              <w:proofErr w:type="spellEnd"/>
+              <w:r>
+                <w:rPr>
+                  <w:rStyle w:val="Hyperlink"/>
+                  <w:rFonts w:ascii="Verdana" w:hAnsi="Verdana"/>
+                  <w:sz w:val="23"/>
+                  <w:szCs w:val="23"/>
+                </w:rPr>
+                <w:t>()</w:t>
               </w:r>
             </w:hyperlink>
             <w:r>
@@ -4724,7 +5146,27 @@
                   <w:sz w:val="23"/>
                   <w:szCs w:val="23"/>
                 </w:rPr>
-                <w:t>String concat()</w:t>
+                <w:t xml:space="preserve">String </w:t>
+              </w:r>
+              <w:proofErr w:type="spellStart"/>
+              <w:r>
+                <w:rPr>
+                  <w:rStyle w:val="Hyperlink"/>
+                  <w:rFonts w:ascii="Verdana" w:hAnsi="Verdana"/>
+                  <w:sz w:val="23"/>
+                  <w:szCs w:val="23"/>
+                </w:rPr>
+                <w:t>concat</w:t>
+              </w:r>
+              <w:proofErr w:type="spellEnd"/>
+              <w:r>
+                <w:rPr>
+                  <w:rStyle w:val="Hyperlink"/>
+                  <w:rFonts w:ascii="Verdana" w:hAnsi="Verdana"/>
+                  <w:sz w:val="23"/>
+                  <w:szCs w:val="23"/>
+                </w:rPr>
+                <w:t>()</w:t>
               </w:r>
             </w:hyperlink>
             <w:r>
@@ -4764,7 +5206,27 @@
                   <w:sz w:val="23"/>
                   <w:szCs w:val="23"/>
                 </w:rPr>
-                <w:t>String trimStart()</w:t>
+                <w:t xml:space="preserve">String </w:t>
+              </w:r>
+              <w:proofErr w:type="spellStart"/>
+              <w:r>
+                <w:rPr>
+                  <w:rStyle w:val="Hyperlink"/>
+                  <w:rFonts w:ascii="Verdana" w:hAnsi="Verdana"/>
+                  <w:sz w:val="23"/>
+                  <w:szCs w:val="23"/>
+                </w:rPr>
+                <w:t>trimStart</w:t>
+              </w:r>
+              <w:proofErr w:type="spellEnd"/>
+              <w:r>
+                <w:rPr>
+                  <w:rStyle w:val="Hyperlink"/>
+                  <w:rFonts w:ascii="Verdana" w:hAnsi="Verdana"/>
+                  <w:sz w:val="23"/>
+                  <w:szCs w:val="23"/>
+                </w:rPr>
+                <w:t>()</w:t>
               </w:r>
             </w:hyperlink>
             <w:r>
@@ -4784,7 +5246,27 @@
                   <w:sz w:val="23"/>
                   <w:szCs w:val="23"/>
                 </w:rPr>
-                <w:t>String trimEnd()</w:t>
+                <w:t xml:space="preserve">String </w:t>
+              </w:r>
+              <w:proofErr w:type="spellStart"/>
+              <w:r>
+                <w:rPr>
+                  <w:rStyle w:val="Hyperlink"/>
+                  <w:rFonts w:ascii="Verdana" w:hAnsi="Verdana"/>
+                  <w:sz w:val="23"/>
+                  <w:szCs w:val="23"/>
+                </w:rPr>
+                <w:t>trimEnd</w:t>
+              </w:r>
+              <w:proofErr w:type="spellEnd"/>
+              <w:r>
+                <w:rPr>
+                  <w:rStyle w:val="Hyperlink"/>
+                  <w:rFonts w:ascii="Verdana" w:hAnsi="Verdana"/>
+                  <w:sz w:val="23"/>
+                  <w:szCs w:val="23"/>
+                </w:rPr>
+                <w:t>()</w:t>
               </w:r>
             </w:hyperlink>
             <w:r>
@@ -4804,7 +5286,27 @@
                   <w:sz w:val="23"/>
                   <w:szCs w:val="23"/>
                 </w:rPr>
-                <w:t>String padStart()</w:t>
+                <w:t xml:space="preserve">String </w:t>
+              </w:r>
+              <w:proofErr w:type="spellStart"/>
+              <w:r>
+                <w:rPr>
+                  <w:rStyle w:val="Hyperlink"/>
+                  <w:rFonts w:ascii="Verdana" w:hAnsi="Verdana"/>
+                  <w:sz w:val="23"/>
+                  <w:szCs w:val="23"/>
+                </w:rPr>
+                <w:t>padStart</w:t>
+              </w:r>
+              <w:proofErr w:type="spellEnd"/>
+              <w:r>
+                <w:rPr>
+                  <w:rStyle w:val="Hyperlink"/>
+                  <w:rFonts w:ascii="Verdana" w:hAnsi="Verdana"/>
+                  <w:sz w:val="23"/>
+                  <w:szCs w:val="23"/>
+                </w:rPr>
+                <w:t>()</w:t>
               </w:r>
             </w:hyperlink>
             <w:r>
@@ -4824,7 +5326,27 @@
                   <w:sz w:val="23"/>
                   <w:szCs w:val="23"/>
                 </w:rPr>
-                <w:t>String padEnd()</w:t>
+                <w:t xml:space="preserve">String </w:t>
+              </w:r>
+              <w:proofErr w:type="spellStart"/>
+              <w:r>
+                <w:rPr>
+                  <w:rStyle w:val="Hyperlink"/>
+                  <w:rFonts w:ascii="Verdana" w:hAnsi="Verdana"/>
+                  <w:sz w:val="23"/>
+                  <w:szCs w:val="23"/>
+                </w:rPr>
+                <w:t>padEnd</w:t>
+              </w:r>
+              <w:proofErr w:type="spellEnd"/>
+              <w:r>
+                <w:rPr>
+                  <w:rStyle w:val="Hyperlink"/>
+                  <w:rFonts w:ascii="Verdana" w:hAnsi="Verdana"/>
+                  <w:sz w:val="23"/>
+                  <w:szCs w:val="23"/>
+                </w:rPr>
+                <w:t>()</w:t>
               </w:r>
             </w:hyperlink>
             <w:r>
@@ -4884,7 +5406,27 @@
                   <w:sz w:val="23"/>
                   <w:szCs w:val="23"/>
                 </w:rPr>
-                <w:t>String replaceAll()</w:t>
+                <w:t xml:space="preserve">String </w:t>
+              </w:r>
+              <w:proofErr w:type="spellStart"/>
+              <w:r>
+                <w:rPr>
+                  <w:rStyle w:val="Hyperlink"/>
+                  <w:rFonts w:ascii="Verdana" w:hAnsi="Verdana"/>
+                  <w:sz w:val="23"/>
+                  <w:szCs w:val="23"/>
+                </w:rPr>
+                <w:t>replaceAll</w:t>
+              </w:r>
+              <w:proofErr w:type="spellEnd"/>
+              <w:r>
+                <w:rPr>
+                  <w:rStyle w:val="Hyperlink"/>
+                  <w:rFonts w:ascii="Verdana" w:hAnsi="Verdana"/>
+                  <w:sz w:val="23"/>
+                  <w:szCs w:val="23"/>
+                </w:rPr>
+                <w:t>()</w:t>
               </w:r>
             </w:hyperlink>
             <w:r>
@@ -4927,7 +5469,29 @@
                   <w:szCs w:val="23"/>
                   <w:shd w:val="clear" w:color="auto" w:fill="D9EEE1"/>
                 </w:rPr>
-                <w:t>String indexOf()</w:t>
+                <w:t xml:space="preserve">String </w:t>
+              </w:r>
+              <w:proofErr w:type="spellStart"/>
+              <w:r>
+                <w:rPr>
+                  <w:rStyle w:val="Hyperlink"/>
+                  <w:rFonts w:ascii="Verdana" w:hAnsi="Verdana"/>
+                  <w:sz w:val="23"/>
+                  <w:szCs w:val="23"/>
+                  <w:shd w:val="clear" w:color="auto" w:fill="D9EEE1"/>
+                </w:rPr>
+                <w:t>indexOf</w:t>
+              </w:r>
+              <w:proofErr w:type="spellEnd"/>
+              <w:r>
+                <w:rPr>
+                  <w:rStyle w:val="Hyperlink"/>
+                  <w:rFonts w:ascii="Verdana" w:hAnsi="Verdana"/>
+                  <w:sz w:val="23"/>
+                  <w:szCs w:val="23"/>
+                  <w:shd w:val="clear" w:color="auto" w:fill="D9EEE1"/>
+                </w:rPr>
+                <w:t>()</w:t>
               </w:r>
             </w:hyperlink>
             <w:r>
@@ -4948,7 +5512,29 @@
                   <w:szCs w:val="23"/>
                   <w:shd w:val="clear" w:color="auto" w:fill="D9EEE1"/>
                 </w:rPr>
-                <w:t>String lastIndexOf()</w:t>
+                <w:t xml:space="preserve">String </w:t>
+              </w:r>
+              <w:proofErr w:type="spellStart"/>
+              <w:r>
+                <w:rPr>
+                  <w:rStyle w:val="Hyperlink"/>
+                  <w:rFonts w:ascii="Verdana" w:hAnsi="Verdana"/>
+                  <w:sz w:val="23"/>
+                  <w:szCs w:val="23"/>
+                  <w:shd w:val="clear" w:color="auto" w:fill="D9EEE1"/>
+                </w:rPr>
+                <w:t>lastIndexOf</w:t>
+              </w:r>
+              <w:proofErr w:type="spellEnd"/>
+              <w:r>
+                <w:rPr>
+                  <w:rStyle w:val="Hyperlink"/>
+                  <w:rFonts w:ascii="Verdana" w:hAnsi="Verdana"/>
+                  <w:sz w:val="23"/>
+                  <w:szCs w:val="23"/>
+                  <w:shd w:val="clear" w:color="auto" w:fill="D9EEE1"/>
+                </w:rPr>
+                <w:t>()</w:t>
               </w:r>
             </w:hyperlink>
             <w:r>
@@ -5249,6 +5835,7 @@
           <w:szCs w:val="28"/>
         </w:rPr>
       </w:pPr>
+      <w:proofErr w:type="spellStart"/>
       <w:r>
         <w:rPr>
           <w:rFonts w:cstheme="minorHAnsi"/>
@@ -5259,6 +5846,7 @@
         </w:rPr>
         <w:t>BigInt</w:t>
       </w:r>
+      <w:proofErr w:type="spellEnd"/>
       <w:r>
         <w:rPr>
           <w:rFonts w:cstheme="minorHAnsi"/>
@@ -5291,6 +5879,7 @@
         </w:rPr>
         <w:t xml:space="preserve">In JS </w:t>
       </w:r>
+      <w:proofErr w:type="spellStart"/>
       <w:r>
         <w:rPr>
           <w:rFonts w:cstheme="minorHAnsi"/>
@@ -5301,6 +5890,7 @@
         </w:rPr>
         <w:t>bigint</w:t>
       </w:r>
+      <w:proofErr w:type="spellEnd"/>
       <w:r>
         <w:rPr>
           <w:rFonts w:cstheme="minorHAnsi"/>
@@ -5331,6 +5921,7 @@
         </w:rPr>
         <w:t xml:space="preserve">In JS to create a </w:t>
       </w:r>
+      <w:proofErr w:type="spellStart"/>
       <w:r>
         <w:rPr>
           <w:rFonts w:cstheme="minorHAnsi"/>
@@ -5341,6 +5932,7 @@
         </w:rPr>
         <w:t>bigint</w:t>
       </w:r>
+      <w:proofErr w:type="spellEnd"/>
       <w:r>
         <w:rPr>
           <w:rFonts w:cstheme="minorHAnsi"/>
@@ -5349,15 +5941,39 @@
         </w:rPr>
         <w:t xml:space="preserve"> append a n at end of value or call </w:t>
       </w:r>
-      <w:r>
-        <w:rPr>
-          <w:rFonts w:cstheme="minorHAnsi"/>
-          <w:b/>
-          <w:bCs/>
-          <w:sz w:val="28"/>
-          <w:szCs w:val="28"/>
-        </w:rPr>
-        <w:t>BigInt().</w:t>
+      <w:proofErr w:type="spellStart"/>
+      <w:proofErr w:type="gramStart"/>
+      <w:r>
+        <w:rPr>
+          <w:rFonts w:cstheme="minorHAnsi"/>
+          <w:b/>
+          <w:bCs/>
+          <w:sz w:val="28"/>
+          <w:szCs w:val="28"/>
+        </w:rPr>
+        <w:t>BigInt</w:t>
+      </w:r>
+      <w:proofErr w:type="spellEnd"/>
+      <w:r>
+        <w:rPr>
+          <w:rFonts w:cstheme="minorHAnsi"/>
+          <w:b/>
+          <w:bCs/>
+          <w:sz w:val="28"/>
+          <w:szCs w:val="28"/>
+        </w:rPr>
+        <w:t>(</w:t>
+      </w:r>
+      <w:proofErr w:type="gramEnd"/>
+      <w:r>
+        <w:rPr>
+          <w:rFonts w:cstheme="minorHAnsi"/>
+          <w:b/>
+          <w:bCs/>
+          <w:sz w:val="28"/>
+          <w:szCs w:val="28"/>
+        </w:rPr>
+        <w:t>).</w:t>
       </w:r>
     </w:p>
     <w:p>
@@ -5417,15 +6033,27 @@
         </w:rPr>
         <w:t xml:space="preserve"> of </w:t>
       </w:r>
-      <w:r>
-        <w:rPr>
-          <w:rFonts w:cstheme="minorHAnsi"/>
-          <w:b/>
-          <w:bCs/>
-          <w:sz w:val="28"/>
-          <w:szCs w:val="28"/>
-        </w:rPr>
-        <w:t>bigint variable</w:t>
+      <w:proofErr w:type="spellStart"/>
+      <w:r>
+        <w:rPr>
+          <w:rFonts w:cstheme="minorHAnsi"/>
+          <w:b/>
+          <w:bCs/>
+          <w:sz w:val="28"/>
+          <w:szCs w:val="28"/>
+        </w:rPr>
+        <w:t>bigint</w:t>
+      </w:r>
+      <w:proofErr w:type="spellEnd"/>
+      <w:r>
+        <w:rPr>
+          <w:rFonts w:cstheme="minorHAnsi"/>
+          <w:b/>
+          <w:bCs/>
+          <w:sz w:val="28"/>
+          <w:szCs w:val="28"/>
+        </w:rPr>
+        <w:t xml:space="preserve"> variable</w:t>
       </w:r>
       <w:r>
         <w:rPr>
@@ -5443,8 +6071,22 @@
           <w:sz w:val="28"/>
           <w:szCs w:val="28"/>
         </w:rPr>
-        <w:t>number varible</w:t>
-      </w:r>
+        <w:t xml:space="preserve">number </w:t>
+      </w:r>
+      <w:proofErr w:type="spellStart"/>
+      <w:proofErr w:type="gramStart"/>
+      <w:r>
+        <w:rPr>
+          <w:rFonts w:cstheme="minorHAnsi"/>
+          <w:b/>
+          <w:bCs/>
+          <w:sz w:val="28"/>
+          <w:szCs w:val="28"/>
+        </w:rPr>
+        <w:t>varible</w:t>
+      </w:r>
+      <w:proofErr w:type="spellEnd"/>
+      <w:proofErr w:type="gramEnd"/>
       <w:r>
         <w:rPr>
           <w:rFonts w:cstheme="minorHAnsi"/>
@@ -5503,30 +6145,42 @@
           <w:sz w:val="28"/>
           <w:szCs w:val="28"/>
         </w:rPr>
-        <w:t>let x = 99999999999999999</w:t>
-      </w:r>
-      <w:r>
-        <w:rPr>
-          <w:rFonts w:cstheme="minorHAnsi"/>
-          <w:b/>
-          <w:bCs/>
+        <w:t xml:space="preserve">let x = </w:t>
+      </w:r>
+      <w:proofErr w:type="gramStart"/>
+      <w:r>
+        <w:rPr>
+          <w:rFonts w:cstheme="minorHAnsi"/>
           <w:i/>
           <w:iCs/>
           <w:sz w:val="28"/>
           <w:szCs w:val="28"/>
         </w:rPr>
-        <w:t>n</w:t>
-      </w:r>
-      <w:r>
-        <w:rPr>
-          <w:rFonts w:cstheme="minorHAnsi"/>
+        <w:t>99999999999999999</w:t>
+      </w:r>
+      <w:r>
+        <w:rPr>
+          <w:rFonts w:cstheme="minorHAnsi"/>
+          <w:b/>
+          <w:bCs/>
           <w:i/>
           <w:iCs/>
           <w:sz w:val="28"/>
           <w:szCs w:val="28"/>
         </w:rPr>
+        <w:t>n</w:t>
+      </w:r>
+      <w:r>
+        <w:rPr>
+          <w:rFonts w:cstheme="minorHAnsi"/>
+          <w:i/>
+          <w:iCs/>
+          <w:sz w:val="28"/>
+          <w:szCs w:val="28"/>
+        </w:rPr>
         <w:t>;</w:t>
       </w:r>
+      <w:proofErr w:type="gramEnd"/>
     </w:p>
     <w:p>
       <w:pPr>
@@ -5553,6 +6207,8 @@
         </w:rPr>
         <w:t xml:space="preserve">let y = </w:t>
       </w:r>
+      <w:proofErr w:type="spellStart"/>
+      <w:proofErr w:type="gramStart"/>
       <w:r>
         <w:rPr>
           <w:rFonts w:cstheme="minorHAnsi"/>
@@ -5565,6 +6221,7 @@
         </w:rPr>
         <w:t>BigInt</w:t>
       </w:r>
+      <w:proofErr w:type="spellEnd"/>
       <w:r>
         <w:rPr>
           <w:rFonts w:cstheme="minorHAnsi"/>
@@ -5573,7 +6230,18 @@
           <w:sz w:val="28"/>
           <w:szCs w:val="28"/>
         </w:rPr>
-        <w:t>(9999999999999999);</w:t>
+        <w:t>(</w:t>
+      </w:r>
+      <w:proofErr w:type="gramEnd"/>
+      <w:r>
+        <w:rPr>
+          <w:rFonts w:cstheme="minorHAnsi"/>
+          <w:i/>
+          <w:iCs/>
+          <w:sz w:val="28"/>
+          <w:szCs w:val="28"/>
+        </w:rPr>
+        <w:t>9999999999999999);</w:t>
       </w:r>
     </w:p>
     <w:p>
@@ -5667,6 +6335,7 @@
         </w:rPr>
         <w:t xml:space="preserve">The values are written as </w:t>
       </w:r>
+      <w:proofErr w:type="spellStart"/>
       <w:r>
         <w:rPr>
           <w:rFonts w:cstheme="minorHAnsi"/>
@@ -5677,6 +6346,7 @@
         </w:rPr>
         <w:t>name:value</w:t>
       </w:r>
+      <w:proofErr w:type="spellEnd"/>
       <w:r>
         <w:rPr>
           <w:rFonts w:cstheme="minorHAnsi"/>
@@ -5713,7 +6383,25 @@
           <w:sz w:val="28"/>
           <w:szCs w:val="28"/>
         </w:rPr>
-        <w:t>In JS objects use named indexes.</w:t>
+        <w:t xml:space="preserve">In JS objects </w:t>
+      </w:r>
+      <w:proofErr w:type="gramStart"/>
+      <w:r>
+        <w:rPr>
+          <w:rFonts w:cstheme="minorHAnsi"/>
+          <w:sz w:val="28"/>
+          <w:szCs w:val="28"/>
+        </w:rPr>
+        <w:t>use</w:t>
+      </w:r>
+      <w:proofErr w:type="gramEnd"/>
+      <w:r>
+        <w:rPr>
+          <w:rFonts w:cstheme="minorHAnsi"/>
+          <w:sz w:val="28"/>
+          <w:szCs w:val="28"/>
+        </w:rPr>
+        <w:t xml:space="preserve"> named indexes.</w:t>
       </w:r>
     </w:p>
     <w:p>
@@ -5753,6 +6441,7 @@
           <w:szCs w:val="28"/>
         </w:rPr>
       </w:pPr>
+      <w:proofErr w:type="spellStart"/>
       <w:r>
         <w:rPr>
           <w:rFonts w:cstheme="minorHAnsi"/>
@@ -5763,6 +6452,7 @@
         </w:rPr>
         <w:t>objectName.propertyName</w:t>
       </w:r>
+      <w:proofErr w:type="spellEnd"/>
     </w:p>
     <w:p>
       <w:pPr>
@@ -5779,15 +6469,49 @@
           <w:szCs w:val="28"/>
         </w:rPr>
       </w:pPr>
-      <w:r>
-        <w:rPr>
-          <w:rFonts w:cstheme="minorHAnsi"/>
-          <w:b/>
-          <w:bCs/>
-          <w:sz w:val="28"/>
-          <w:szCs w:val="28"/>
-        </w:rPr>
-        <w:t>objectName[propertyName]</w:t>
+      <w:proofErr w:type="spellStart"/>
+      <w:r>
+        <w:rPr>
+          <w:rFonts w:cstheme="minorHAnsi"/>
+          <w:b/>
+          <w:bCs/>
+          <w:sz w:val="28"/>
+          <w:szCs w:val="28"/>
+        </w:rPr>
+        <w:t>objectName</w:t>
+      </w:r>
+      <w:proofErr w:type="spellEnd"/>
+      <w:r>
+        <w:rPr>
+          <w:rFonts w:cstheme="minorHAnsi"/>
+          <w:b/>
+          <w:bCs/>
+          <w:sz w:val="28"/>
+          <w:szCs w:val="28"/>
+        </w:rPr>
+        <w:t>[</w:t>
+      </w:r>
+      <w:proofErr w:type="spellStart"/>
+      <w:r>
+        <w:rPr>
+          <w:rFonts w:cstheme="minorHAnsi"/>
+          <w:b/>
+          <w:bCs/>
+          <w:sz w:val="28"/>
+          <w:szCs w:val="28"/>
+        </w:rPr>
+        <w:t>propertyName</w:t>
+      </w:r>
+      <w:proofErr w:type="spellEnd"/>
+      <w:r>
+        <w:rPr>
+          <w:rFonts w:cstheme="minorHAnsi"/>
+          <w:b/>
+          <w:bCs/>
+          <w:sz w:val="28"/>
+          <w:szCs w:val="28"/>
+        </w:rPr>
+        <w:t>]</w:t>
       </w:r>
       <w:r>
         <w:rPr>
@@ -6086,7 +6810,25 @@
           <w:sz w:val="28"/>
           <w:szCs w:val="28"/>
         </w:rPr>
-        <w:t>const myArr = [1,2,3,4]</w:t>
+        <w:t xml:space="preserve">const </w:t>
+      </w:r>
+      <w:proofErr w:type="spellStart"/>
+      <w:r>
+        <w:rPr>
+          <w:rFonts w:cstheme="minorHAnsi"/>
+          <w:sz w:val="28"/>
+          <w:szCs w:val="28"/>
+        </w:rPr>
+        <w:t>myArr</w:t>
+      </w:r>
+      <w:proofErr w:type="spellEnd"/>
+      <w:r>
+        <w:rPr>
+          <w:rFonts w:cstheme="minorHAnsi"/>
+          <w:sz w:val="28"/>
+          <w:szCs w:val="28"/>
+        </w:rPr>
+        <w:t xml:space="preserve"> = [1,2,3,4]</w:t>
       </w:r>
     </w:p>
     <w:p>
@@ -6108,7 +6850,43 @@
           <w:sz w:val="28"/>
           <w:szCs w:val="28"/>
         </w:rPr>
-        <w:t>const myArr = new Array(1,2,3,4)</w:t>
+        <w:t xml:space="preserve">const </w:t>
+      </w:r>
+      <w:proofErr w:type="spellStart"/>
+      <w:r>
+        <w:rPr>
+          <w:rFonts w:cstheme="minorHAnsi"/>
+          <w:sz w:val="28"/>
+          <w:szCs w:val="28"/>
+        </w:rPr>
+        <w:t>myArr</w:t>
+      </w:r>
+      <w:proofErr w:type="spellEnd"/>
+      <w:r>
+        <w:rPr>
+          <w:rFonts w:cstheme="minorHAnsi"/>
+          <w:sz w:val="28"/>
+          <w:szCs w:val="28"/>
+        </w:rPr>
+        <w:t xml:space="preserve"> = new </w:t>
+      </w:r>
+      <w:proofErr w:type="gramStart"/>
+      <w:r>
+        <w:rPr>
+          <w:rFonts w:cstheme="minorHAnsi"/>
+          <w:sz w:val="28"/>
+          <w:szCs w:val="28"/>
+        </w:rPr>
+        <w:t>Array(</w:t>
+      </w:r>
+      <w:proofErr w:type="gramEnd"/>
+      <w:r>
+        <w:rPr>
+          <w:rFonts w:cstheme="minorHAnsi"/>
+          <w:sz w:val="28"/>
+          <w:szCs w:val="28"/>
+        </w:rPr>
+        <w:t>1,2,3,4)</w:t>
       </w:r>
     </w:p>
     <w:p>
@@ -6175,8 +6953,20 @@
             <w:szCs w:val="23"/>
             <w:shd w:val="clear" w:color="auto" w:fill="D9EEE1"/>
           </w:rPr>
-          <w:t>Array toString</w:t>
+          <w:t xml:space="preserve">Array </w:t>
         </w:r>
+        <w:proofErr w:type="spellStart"/>
+        <w:r>
+          <w:rPr>
+            <w:rStyle w:val="Hyperlink"/>
+            <w:rFonts w:ascii="Verdana" w:hAnsi="Verdana"/>
+            <w:sz w:val="23"/>
+            <w:szCs w:val="23"/>
+            <w:shd w:val="clear" w:color="auto" w:fill="D9EEE1"/>
+          </w:rPr>
+          <w:t>toString</w:t>
+        </w:r>
+        <w:proofErr w:type="spellEnd"/>
       </w:hyperlink>
       <w:r>
         <w:rPr>
@@ -6293,6 +7083,7 @@
           <w:bCs/>
           <w:sz w:val="28"/>
           <w:szCs w:val="28"/>
+          <w:highlight w:val="yellow"/>
         </w:rPr>
         <w:lastRenderedPageBreak/>
         <w:t>Loops in JS:</w:t>
@@ -6399,6 +7190,7 @@
           <w:bCs/>
           <w:sz w:val="28"/>
           <w:szCs w:val="28"/>
+          <w:highlight w:val="yellow"/>
         </w:rPr>
         <w:t>JS Hoisting:</w:t>
       </w:r>
@@ -6502,6 +7294,7 @@
         </w:rPr>
         <w:t xml:space="preserve">Variables declared with </w:t>
       </w:r>
+      <w:proofErr w:type="spellStart"/>
       <w:r>
         <w:rPr>
           <w:rFonts w:cstheme="minorHAnsi"/>
@@ -6512,6 +7305,7 @@
         </w:rPr>
         <w:t>let</w:t>
       </w:r>
+      <w:proofErr w:type="spellEnd"/>
       <w:r>
         <w:rPr>
           <w:rFonts w:cstheme="minorHAnsi"/>
@@ -6574,7 +7368,25 @@
           <w:sz w:val="28"/>
           <w:szCs w:val="28"/>
         </w:rPr>
-        <w:t xml:space="preserve">x= 10;                     </w:t>
+        <w:t xml:space="preserve">x= </w:t>
+      </w:r>
+      <w:proofErr w:type="gramStart"/>
+      <w:r>
+        <w:rPr>
+          <w:rFonts w:cstheme="minorHAnsi"/>
+          <w:sz w:val="28"/>
+          <w:szCs w:val="28"/>
+        </w:rPr>
+        <w:t xml:space="preserve">10;   </w:t>
+      </w:r>
+      <w:proofErr w:type="gramEnd"/>
+      <w:r>
+        <w:rPr>
+          <w:rFonts w:cstheme="minorHAnsi"/>
+          <w:sz w:val="28"/>
+          <w:szCs w:val="28"/>
+        </w:rPr>
+        <w:t xml:space="preserve">                  </w:t>
       </w:r>
       <w:r>
         <w:rPr>
@@ -6602,35 +7414,46 @@
           <w:sz w:val="28"/>
           <w:szCs w:val="28"/>
         </w:rPr>
-        <w:t>var x;</w:t>
-      </w:r>
-    </w:p>
-    <w:p>
-      <w:pPr>
-        <w:rPr>
-          <w:rFonts w:cstheme="minorHAnsi"/>
-          <w:sz w:val="28"/>
-          <w:szCs w:val="28"/>
-        </w:rPr>
-      </w:pPr>
-    </w:p>
-    <w:p>
-      <w:pPr>
-        <w:rPr>
-          <w:rFonts w:cstheme="minorHAnsi"/>
-          <w:b/>
-          <w:bCs/>
-          <w:sz w:val="28"/>
-          <w:szCs w:val="28"/>
-        </w:rPr>
-      </w:pPr>
-      <w:r>
-        <w:rPr>
-          <w:rFonts w:cstheme="minorHAnsi"/>
-          <w:b/>
-          <w:bCs/>
-          <w:sz w:val="28"/>
-          <w:szCs w:val="28"/>
+        <w:t xml:space="preserve">var </w:t>
+      </w:r>
+      <w:proofErr w:type="gramStart"/>
+      <w:r>
+        <w:rPr>
+          <w:rFonts w:cstheme="minorHAnsi"/>
+          <w:sz w:val="28"/>
+          <w:szCs w:val="28"/>
+        </w:rPr>
+        <w:t>x;</w:t>
+      </w:r>
+      <w:proofErr w:type="gramEnd"/>
+    </w:p>
+    <w:p>
+      <w:pPr>
+        <w:rPr>
+          <w:rFonts w:cstheme="minorHAnsi"/>
+          <w:sz w:val="28"/>
+          <w:szCs w:val="28"/>
+        </w:rPr>
+      </w:pPr>
+    </w:p>
+    <w:p>
+      <w:pPr>
+        <w:rPr>
+          <w:rFonts w:cstheme="minorHAnsi"/>
+          <w:b/>
+          <w:bCs/>
+          <w:sz w:val="28"/>
+          <w:szCs w:val="28"/>
+        </w:rPr>
+      </w:pPr>
+      <w:r>
+        <w:rPr>
+          <w:rFonts w:cstheme="minorHAnsi"/>
+          <w:b/>
+          <w:bCs/>
+          <w:sz w:val="28"/>
+          <w:szCs w:val="28"/>
+          <w:highlight w:val="yellow"/>
         </w:rPr>
         <w:t>JS Use Strict:</w:t>
       </w:r>
@@ -6704,8 +7527,20 @@
           <w:sz w:val="28"/>
           <w:szCs w:val="28"/>
         </w:rPr>
-        <w:t>“use strict”;</w:t>
-      </w:r>
+        <w:t>“use strict</w:t>
+      </w:r>
+      <w:proofErr w:type="gramStart"/>
+      <w:r>
+        <w:rPr>
+          <w:rFonts w:cstheme="minorHAnsi"/>
+          <w:b/>
+          <w:bCs/>
+          <w:sz w:val="28"/>
+          <w:szCs w:val="28"/>
+        </w:rPr>
+        <w:t>”;</w:t>
+      </w:r>
+      <w:proofErr w:type="gramEnd"/>
       <w:r>
         <w:rPr>
           <w:rFonts w:cstheme="minorHAnsi"/>
@@ -6750,24 +7585,60 @@
           <w:sz w:val="28"/>
           <w:szCs w:val="28"/>
         </w:rPr>
-        <w:t>“use strict”;</w:t>
-      </w:r>
-    </w:p>
-    <w:p>
-      <w:pPr>
-        <w:rPr>
-          <w:rFonts w:cstheme="minorHAnsi"/>
-          <w:sz w:val="28"/>
-          <w:szCs w:val="28"/>
-        </w:rPr>
-      </w:pPr>
-      <w:r>
-        <w:rPr>
-          <w:rFonts w:cstheme="minorHAnsi"/>
-          <w:sz w:val="28"/>
-          <w:szCs w:val="28"/>
-        </w:rPr>
-        <w:t xml:space="preserve">x = 10 ;       </w:t>
+        <w:t>“</w:t>
+      </w:r>
+      <w:proofErr w:type="gramStart"/>
+      <w:r>
+        <w:rPr>
+          <w:rFonts w:cstheme="minorHAnsi"/>
+          <w:sz w:val="28"/>
+          <w:szCs w:val="28"/>
+        </w:rPr>
+        <w:t>use</w:t>
+      </w:r>
+      <w:proofErr w:type="gramEnd"/>
+      <w:r>
+        <w:rPr>
+          <w:rFonts w:cstheme="minorHAnsi"/>
+          <w:sz w:val="28"/>
+          <w:szCs w:val="28"/>
+        </w:rPr>
+        <w:t xml:space="preserve"> strict”;</w:t>
+      </w:r>
+    </w:p>
+    <w:p>
+      <w:pPr>
+        <w:rPr>
+          <w:rFonts w:cstheme="minorHAnsi"/>
+          <w:sz w:val="28"/>
+          <w:szCs w:val="28"/>
+        </w:rPr>
+      </w:pPr>
+      <w:r>
+        <w:rPr>
+          <w:rFonts w:cstheme="minorHAnsi"/>
+          <w:sz w:val="28"/>
+          <w:szCs w:val="28"/>
+        </w:rPr>
+        <w:t xml:space="preserve">x = </w:t>
+      </w:r>
+      <w:proofErr w:type="gramStart"/>
+      <w:r>
+        <w:rPr>
+          <w:rFonts w:cstheme="minorHAnsi"/>
+          <w:sz w:val="28"/>
+          <w:szCs w:val="28"/>
+        </w:rPr>
+        <w:t>10 ;</w:t>
+      </w:r>
+      <w:proofErr w:type="gramEnd"/>
+      <w:r>
+        <w:rPr>
+          <w:rFonts w:cstheme="minorHAnsi"/>
+          <w:sz w:val="28"/>
+          <w:szCs w:val="28"/>
+        </w:rPr>
+        <w:t xml:space="preserve">       </w:t>
       </w:r>
       <w:r>
         <w:rPr>
@@ -6853,6 +7724,7 @@
           <w:bCs/>
           <w:sz w:val="28"/>
           <w:szCs w:val="28"/>
+          <w:highlight w:val="yellow"/>
         </w:rPr>
         <w:lastRenderedPageBreak/>
         <w:t>JS JSON:</w:t>
@@ -7198,18 +8070,9 @@
           <w:bCs/>
           <w:sz w:val="28"/>
           <w:szCs w:val="28"/>
-        </w:rPr>
-        <w:t>JS Class</w:t>
-      </w:r>
-      <w:r>
-        <w:rPr>
-          <w:rFonts w:cstheme="minorHAnsi"/>
-          <w:b/>
-          <w:bCs/>
-          <w:sz w:val="28"/>
-          <w:szCs w:val="28"/>
-        </w:rPr>
-        <w:t>:</w:t>
+          <w:highlight w:val="yellow"/>
+        </w:rPr>
+        <w:t>JS Class:</w:t>
       </w:r>
     </w:p>
     <w:p>
@@ -7524,6 +8387,7 @@
           <w:bCs/>
           <w:sz w:val="28"/>
           <w:szCs w:val="28"/>
+          <w:highlight w:val="yellow"/>
         </w:rPr>
         <w:t>Getters &amp; Setters</w:t>
       </w:r>
@@ -7622,6 +8486,7 @@
           <w:rFonts w:cstheme="minorHAnsi"/>
           <w:b/>
           <w:bCs/>
+          <w:noProof/>
           <w:sz w:val="28"/>
           <w:szCs w:val="28"/>
         </w:rPr>
@@ -7720,66 +8585,1519 @@
           <w:szCs w:val="28"/>
         </w:rPr>
       </w:pPr>
+      <w:r>
+        <w:rPr>
+          <w:rFonts w:cstheme="minorHAnsi"/>
+          <w:b/>
+          <w:bCs/>
+          <w:sz w:val="28"/>
+          <w:szCs w:val="28"/>
+          <w:highlight w:val="yellow"/>
+        </w:rPr>
+        <w:lastRenderedPageBreak/>
+        <w:t>JS HTML DOM:</w:t>
+      </w:r>
     </w:p>
     <w:p>
       <w:pPr>
         <w:pStyle w:val="ListParagraph"/>
-        <w:rPr>
-          <w:rFonts w:cstheme="minorHAnsi"/>
-          <w:sz w:val="28"/>
-          <w:szCs w:val="28"/>
-        </w:rPr>
-      </w:pPr>
+        <w:numPr>
+          <w:ilvl w:val="0"/>
+          <w:numId w:val="26"/>
+        </w:numPr>
+        <w:rPr>
+          <w:rFonts w:cstheme="minorHAnsi"/>
+          <w:sz w:val="28"/>
+          <w:szCs w:val="28"/>
+        </w:rPr>
+      </w:pPr>
+      <w:r>
+        <w:rPr>
+          <w:rFonts w:cstheme="minorHAnsi"/>
+          <w:sz w:val="28"/>
+          <w:szCs w:val="28"/>
+        </w:rPr>
+        <w:t>With HTML DOM, JS can access and change all the elements of an HTML document.</w:t>
+      </w:r>
     </w:p>
     <w:p>
       <w:pPr>
         <w:pStyle w:val="ListParagraph"/>
-        <w:rPr>
-          <w:rFonts w:cstheme="minorHAnsi"/>
-          <w:sz w:val="28"/>
-          <w:szCs w:val="28"/>
-        </w:rPr>
-      </w:pPr>
+        <w:numPr>
+          <w:ilvl w:val="0"/>
+          <w:numId w:val="26"/>
+        </w:numPr>
+        <w:rPr>
+          <w:rFonts w:cstheme="minorHAnsi"/>
+          <w:b/>
+          <w:bCs/>
+          <w:sz w:val="28"/>
+          <w:szCs w:val="28"/>
+        </w:rPr>
+      </w:pPr>
+      <w:r>
+        <w:rPr>
+          <w:rFonts w:cstheme="minorHAnsi"/>
+          <w:sz w:val="28"/>
+          <w:szCs w:val="28"/>
+        </w:rPr>
+        <w:t xml:space="preserve">When a web page is loaded in a browser, the browser creates a </w:t>
+      </w:r>
+      <w:r>
+        <w:rPr>
+          <w:rFonts w:cstheme="minorHAnsi"/>
+          <w:b/>
+          <w:bCs/>
+          <w:sz w:val="28"/>
+          <w:szCs w:val="28"/>
+        </w:rPr>
+        <w:t>Document Object Model (DOM).</w:t>
+      </w:r>
     </w:p>
     <w:p>
       <w:pPr>
         <w:pStyle w:val="ListParagraph"/>
-        <w:rPr>
-          <w:rFonts w:cstheme="minorHAnsi"/>
-          <w:sz w:val="28"/>
-          <w:szCs w:val="28"/>
-        </w:rPr>
-      </w:pPr>
+        <w:numPr>
+          <w:ilvl w:val="0"/>
+          <w:numId w:val="26"/>
+        </w:numPr>
+        <w:rPr>
+          <w:rFonts w:cstheme="minorHAnsi"/>
+          <w:sz w:val="28"/>
+          <w:szCs w:val="28"/>
+        </w:rPr>
+      </w:pPr>
+      <w:r>
+        <w:rPr>
+          <w:rFonts w:cstheme="minorHAnsi"/>
+          <w:sz w:val="28"/>
+          <w:szCs w:val="28"/>
+        </w:rPr>
+        <w:t xml:space="preserve">The DOM is a </w:t>
+      </w:r>
+      <w:r>
+        <w:rPr>
+          <w:rFonts w:cstheme="minorHAnsi"/>
+          <w:b/>
+          <w:bCs/>
+          <w:sz w:val="28"/>
+          <w:szCs w:val="28"/>
+        </w:rPr>
+        <w:t>W3C (World Wide Web Consortium)</w:t>
+      </w:r>
+      <w:r>
+        <w:rPr>
+          <w:rFonts w:cstheme="minorHAnsi"/>
+          <w:sz w:val="28"/>
+          <w:szCs w:val="28"/>
+        </w:rPr>
+        <w:t xml:space="preserve"> standard and DOM defines a standard for accessing documents.</w:t>
+      </w:r>
     </w:p>
     <w:p>
       <w:pPr>
         <w:pStyle w:val="ListParagraph"/>
-        <w:rPr>
-          <w:rFonts w:cstheme="minorHAnsi"/>
-          <w:sz w:val="28"/>
-          <w:szCs w:val="28"/>
-        </w:rPr>
-      </w:pPr>
+        <w:numPr>
+          <w:ilvl w:val="0"/>
+          <w:numId w:val="26"/>
+        </w:numPr>
+        <w:rPr>
+          <w:rFonts w:cstheme="minorHAnsi"/>
+          <w:sz w:val="28"/>
+          <w:szCs w:val="28"/>
+        </w:rPr>
+      </w:pPr>
+      <w:r>
+        <w:rPr>
+          <w:rFonts w:cstheme="minorHAnsi"/>
+          <w:sz w:val="28"/>
+          <w:szCs w:val="28"/>
+        </w:rPr>
+        <w:t>The HTML DOM is a standard for how to get, change, add, or delete HTML elements.</w:t>
+      </w:r>
+    </w:p>
+    <w:p>
+      <w:pPr>
+        <w:ind w:left="360"/>
+        <w:rPr>
+          <w:rFonts w:cstheme="minorHAnsi"/>
+          <w:sz w:val="28"/>
+          <w:szCs w:val="28"/>
+        </w:rPr>
+      </w:pPr>
+      <w:r>
+        <w:rPr>
+          <w:rFonts w:cstheme="minorHAnsi"/>
+          <w:noProof/>
+          <w:sz w:val="28"/>
+          <w:szCs w:val="28"/>
+        </w:rPr>
+        <w:drawing>
+          <wp:inline distT="0" distB="0" distL="0" distR="0" wp14:anchorId="124FB7AA" wp14:editId="62F44E8A">
+            <wp:extent cx="5943600" cy="1978660"/>
+            <wp:effectExtent l="0" t="0" r="0" b="0"/>
+            <wp:docPr id="534911472" name="Picture 1"/>
+            <wp:cNvGraphicFramePr>
+              <a:graphicFrameLocks xmlns:a="http://schemas.openxmlformats.org/drawingml/2006/main" noChangeAspect="1"/>
+            </wp:cNvGraphicFramePr>
+            <a:graphic xmlns:a="http://schemas.openxmlformats.org/drawingml/2006/main">
+              <a:graphicData uri="http://schemas.openxmlformats.org/drawingml/2006/picture">
+                <pic:pic xmlns:pic="http://schemas.openxmlformats.org/drawingml/2006/picture">
+                  <pic:nvPicPr>
+                    <pic:cNvPr id="534911472" name=""/>
+                    <pic:cNvPicPr/>
+                  </pic:nvPicPr>
+                  <pic:blipFill>
+                    <a:blip r:embed="rId56"/>
+                    <a:stretch>
+                      <a:fillRect/>
+                    </a:stretch>
+                  </pic:blipFill>
+                  <pic:spPr>
+                    <a:xfrm>
+                      <a:off x="0" y="0"/>
+                      <a:ext cx="5943600" cy="1978660"/>
+                    </a:xfrm>
+                    <a:prstGeom prst="rect">
+                      <a:avLst/>
+                    </a:prstGeom>
+                  </pic:spPr>
+                </pic:pic>
+              </a:graphicData>
+            </a:graphic>
+          </wp:inline>
+        </w:drawing>
+      </w:r>
+    </w:p>
+    <w:p>
+      <w:pPr>
+        <w:ind w:left="360"/>
+        <w:rPr>
+          <w:rFonts w:cstheme="minorHAnsi"/>
+          <w:sz w:val="28"/>
+          <w:szCs w:val="28"/>
+        </w:rPr>
+      </w:pPr>
+      <w:r>
+        <w:rPr>
+          <w:rFonts w:cstheme="minorHAnsi"/>
+          <w:noProof/>
+          <w:sz w:val="28"/>
+          <w:szCs w:val="28"/>
+        </w:rPr>
+        <w:drawing>
+          <wp:inline distT="0" distB="0" distL="0" distR="0" wp14:anchorId="04FF8379" wp14:editId="1227612A">
+            <wp:extent cx="5943600" cy="2470150"/>
+            <wp:effectExtent l="0" t="0" r="0" b="0"/>
+            <wp:docPr id="558884057" name="Picture 1"/>
+            <wp:cNvGraphicFramePr>
+              <a:graphicFrameLocks xmlns:a="http://schemas.openxmlformats.org/drawingml/2006/main" noChangeAspect="1"/>
+            </wp:cNvGraphicFramePr>
+            <a:graphic xmlns:a="http://schemas.openxmlformats.org/drawingml/2006/main">
+              <a:graphicData uri="http://schemas.openxmlformats.org/drawingml/2006/picture">
+                <pic:pic xmlns:pic="http://schemas.openxmlformats.org/drawingml/2006/picture">
+                  <pic:nvPicPr>
+                    <pic:cNvPr id="558884057" name=""/>
+                    <pic:cNvPicPr/>
+                  </pic:nvPicPr>
+                  <pic:blipFill>
+                    <a:blip r:embed="rId57"/>
+                    <a:stretch>
+                      <a:fillRect/>
+                    </a:stretch>
+                  </pic:blipFill>
+                  <pic:spPr>
+                    <a:xfrm>
+                      <a:off x="0" y="0"/>
+                      <a:ext cx="5943600" cy="2470150"/>
+                    </a:xfrm>
+                    <a:prstGeom prst="rect">
+                      <a:avLst/>
+                    </a:prstGeom>
+                  </pic:spPr>
+                </pic:pic>
+              </a:graphicData>
+            </a:graphic>
+          </wp:inline>
+        </w:drawing>
+      </w:r>
+    </w:p>
+    <w:p>
+      <w:pPr>
+        <w:ind w:left="360"/>
+        <w:rPr>
+          <w:rFonts w:cstheme="minorHAnsi"/>
+          <w:sz w:val="28"/>
+          <w:szCs w:val="28"/>
+        </w:rPr>
+      </w:pPr>
+      <w:r>
+        <w:rPr>
+          <w:rFonts w:cstheme="minorHAnsi"/>
+          <w:noProof/>
+          <w:sz w:val="28"/>
+          <w:szCs w:val="28"/>
+        </w:rPr>
+        <w:drawing>
+          <wp:inline distT="0" distB="0" distL="0" distR="0" wp14:anchorId="62A33777" wp14:editId="2FEE357D">
+            <wp:extent cx="5943600" cy="942975"/>
+            <wp:effectExtent l="0" t="0" r="0" b="0"/>
+            <wp:docPr id="1254862186" name="Picture 1" descr="A screenshot of a computer&#10;&#10;Description automatically generated"/>
+            <wp:cNvGraphicFramePr>
+              <a:graphicFrameLocks xmlns:a="http://schemas.openxmlformats.org/drawingml/2006/main" noChangeAspect="1"/>
+            </wp:cNvGraphicFramePr>
+            <a:graphic xmlns:a="http://schemas.openxmlformats.org/drawingml/2006/main">
+              <a:graphicData uri="http://schemas.openxmlformats.org/drawingml/2006/picture">
+                <pic:pic xmlns:pic="http://schemas.openxmlformats.org/drawingml/2006/picture">
+                  <pic:nvPicPr>
+                    <pic:cNvPr id="1254862186" name="Picture 1" descr="A screenshot of a computer&#10;&#10;Description automatically generated"/>
+                    <pic:cNvPicPr/>
+                  </pic:nvPicPr>
+                  <pic:blipFill>
+                    <a:blip r:embed="rId58"/>
+                    <a:stretch>
+                      <a:fillRect/>
+                    </a:stretch>
+                  </pic:blipFill>
+                  <pic:spPr>
+                    <a:xfrm>
+                      <a:off x="0" y="0"/>
+                      <a:ext cx="5943600" cy="942975"/>
+                    </a:xfrm>
+                    <a:prstGeom prst="rect">
+                      <a:avLst/>
+                    </a:prstGeom>
+                  </pic:spPr>
+                </pic:pic>
+              </a:graphicData>
+            </a:graphic>
+          </wp:inline>
+        </w:drawing>
+      </w:r>
+    </w:p>
+    <w:p>
+      <w:pPr>
+        <w:ind w:left="360"/>
+        <w:rPr>
+          <w:rFonts w:cstheme="minorHAnsi"/>
+          <w:sz w:val="28"/>
+          <w:szCs w:val="28"/>
+        </w:rPr>
+      </w:pPr>
+      <w:r>
+        <w:rPr>
+          <w:rFonts w:cstheme="minorHAnsi"/>
+          <w:noProof/>
+          <w:sz w:val="28"/>
+          <w:szCs w:val="28"/>
+        </w:rPr>
+        <w:lastRenderedPageBreak/>
+        <w:drawing>
+          <wp:inline distT="0" distB="0" distL="0" distR="0" wp14:anchorId="67FD9F05" wp14:editId="52D2DEE7">
+            <wp:extent cx="5943600" cy="2642870"/>
+            <wp:effectExtent l="0" t="0" r="0" b="0"/>
+            <wp:docPr id="1291929692" name="Picture 1" descr="A screenshot of a computer&#10;&#10;Description automatically generated"/>
+            <wp:cNvGraphicFramePr>
+              <a:graphicFrameLocks xmlns:a="http://schemas.openxmlformats.org/drawingml/2006/main" noChangeAspect="1"/>
+            </wp:cNvGraphicFramePr>
+            <a:graphic xmlns:a="http://schemas.openxmlformats.org/drawingml/2006/main">
+              <a:graphicData uri="http://schemas.openxmlformats.org/drawingml/2006/picture">
+                <pic:pic xmlns:pic="http://schemas.openxmlformats.org/drawingml/2006/picture">
+                  <pic:nvPicPr>
+                    <pic:cNvPr id="1291929692" name="Picture 1" descr="A screenshot of a computer&#10;&#10;Description automatically generated"/>
+                    <pic:cNvPicPr/>
+                  </pic:nvPicPr>
+                  <pic:blipFill>
+                    <a:blip r:embed="rId59"/>
+                    <a:stretch>
+                      <a:fillRect/>
+                    </a:stretch>
+                  </pic:blipFill>
+                  <pic:spPr>
+                    <a:xfrm>
+                      <a:off x="0" y="0"/>
+                      <a:ext cx="5943600" cy="2642870"/>
+                    </a:xfrm>
+                    <a:prstGeom prst="rect">
+                      <a:avLst/>
+                    </a:prstGeom>
+                  </pic:spPr>
+                </pic:pic>
+              </a:graphicData>
+            </a:graphic>
+          </wp:inline>
+        </w:drawing>
+      </w:r>
+    </w:p>
+    <w:p>
+      <w:pPr>
+        <w:rPr>
+          <w:rFonts w:cstheme="minorHAnsi"/>
+          <w:sz w:val="28"/>
+          <w:szCs w:val="28"/>
+        </w:rPr>
+      </w:pPr>
+    </w:p>
+    <w:p>
+      <w:pPr>
+        <w:rPr>
+          <w:rFonts w:cstheme="minorHAnsi"/>
+          <w:sz w:val="28"/>
+          <w:szCs w:val="28"/>
+        </w:rPr>
+      </w:pPr>
+      <w:r>
+        <w:rPr>
+          <w:rFonts w:cstheme="minorHAnsi"/>
+          <w:sz w:val="28"/>
+          <w:szCs w:val="28"/>
+          <w:highlight w:val="yellow"/>
+        </w:rPr>
+        <w:t xml:space="preserve">JS DOM </w:t>
+      </w:r>
+      <w:proofErr w:type="spellStart"/>
+      <w:r>
+        <w:rPr>
+          <w:rFonts w:cstheme="minorHAnsi"/>
+          <w:sz w:val="28"/>
+          <w:szCs w:val="28"/>
+          <w:highlight w:val="yellow"/>
+        </w:rPr>
+        <w:t>EventListener</w:t>
+      </w:r>
+      <w:proofErr w:type="spellEnd"/>
+      <w:r>
+        <w:rPr>
+          <w:rFonts w:cstheme="minorHAnsi"/>
+          <w:sz w:val="28"/>
+          <w:szCs w:val="28"/>
+          <w:highlight w:val="yellow"/>
+        </w:rPr>
+        <w:t>:</w:t>
+      </w:r>
     </w:p>
     <w:p>
       <w:pPr>
         <w:pStyle w:val="ListParagraph"/>
-        <w:rPr>
-          <w:rFonts w:cstheme="minorHAnsi"/>
-          <w:sz w:val="28"/>
-          <w:szCs w:val="28"/>
-        </w:rPr>
-      </w:pPr>
+        <w:numPr>
+          <w:ilvl w:val="0"/>
+          <w:numId w:val="27"/>
+        </w:numPr>
+        <w:rPr>
+          <w:rFonts w:cstheme="minorHAnsi"/>
+          <w:sz w:val="28"/>
+          <w:szCs w:val="28"/>
+        </w:rPr>
+      </w:pPr>
+      <w:r>
+        <w:rPr>
+          <w:rFonts w:cstheme="minorHAnsi"/>
+          <w:sz w:val="28"/>
+          <w:szCs w:val="28"/>
+        </w:rPr>
+        <w:t xml:space="preserve">The </w:t>
+      </w:r>
+      <w:proofErr w:type="spellStart"/>
+      <w:proofErr w:type="gramStart"/>
+      <w:r>
+        <w:rPr>
+          <w:rFonts w:cstheme="minorHAnsi"/>
+          <w:b/>
+          <w:bCs/>
+          <w:sz w:val="28"/>
+          <w:szCs w:val="28"/>
+        </w:rPr>
+        <w:t>addEventListener</w:t>
+      </w:r>
+      <w:proofErr w:type="spellEnd"/>
+      <w:r>
+        <w:rPr>
+          <w:rFonts w:cstheme="minorHAnsi"/>
+          <w:b/>
+          <w:bCs/>
+          <w:sz w:val="28"/>
+          <w:szCs w:val="28"/>
+        </w:rPr>
+        <w:t>(</w:t>
+      </w:r>
+      <w:proofErr w:type="gramEnd"/>
+      <w:r>
+        <w:rPr>
+          <w:rFonts w:cstheme="minorHAnsi"/>
+          <w:b/>
+          <w:bCs/>
+          <w:sz w:val="28"/>
+          <w:szCs w:val="28"/>
+        </w:rPr>
+        <w:t>)</w:t>
+      </w:r>
+      <w:r>
+        <w:rPr>
+          <w:rFonts w:cstheme="minorHAnsi"/>
+          <w:sz w:val="28"/>
+          <w:szCs w:val="28"/>
+        </w:rPr>
+        <w:t xml:space="preserve"> in JS attaches an event handler to the specified element.</w:t>
+      </w:r>
     </w:p>
     <w:p>
       <w:pPr>
         <w:pStyle w:val="ListParagraph"/>
-        <w:rPr>
-          <w:rFonts w:cstheme="minorHAnsi"/>
-          <w:sz w:val="28"/>
-          <w:szCs w:val="28"/>
-        </w:rPr>
-      </w:pPr>
+        <w:numPr>
+          <w:ilvl w:val="0"/>
+          <w:numId w:val="27"/>
+        </w:numPr>
+        <w:rPr>
+          <w:rFonts w:cstheme="minorHAnsi"/>
+          <w:sz w:val="28"/>
+          <w:szCs w:val="28"/>
+        </w:rPr>
+      </w:pPr>
+      <w:r>
+        <w:rPr>
+          <w:rFonts w:cstheme="minorHAnsi"/>
+          <w:sz w:val="28"/>
+          <w:szCs w:val="28"/>
+        </w:rPr>
+        <w:t xml:space="preserve">The </w:t>
+      </w:r>
+      <w:proofErr w:type="spellStart"/>
+      <w:proofErr w:type="gramStart"/>
+      <w:r>
+        <w:rPr>
+          <w:rFonts w:cstheme="minorHAnsi"/>
+          <w:b/>
+          <w:bCs/>
+          <w:sz w:val="28"/>
+          <w:szCs w:val="28"/>
+        </w:rPr>
+        <w:t>addEventListener</w:t>
+      </w:r>
+      <w:proofErr w:type="spellEnd"/>
+      <w:r>
+        <w:rPr>
+          <w:rFonts w:cstheme="minorHAnsi"/>
+          <w:b/>
+          <w:bCs/>
+          <w:sz w:val="28"/>
+          <w:szCs w:val="28"/>
+        </w:rPr>
+        <w:t>(</w:t>
+      </w:r>
+      <w:proofErr w:type="gramEnd"/>
+      <w:r>
+        <w:rPr>
+          <w:rFonts w:cstheme="minorHAnsi"/>
+          <w:b/>
+          <w:bCs/>
+          <w:sz w:val="28"/>
+          <w:szCs w:val="28"/>
+        </w:rPr>
+        <w:t>)</w:t>
+      </w:r>
+      <w:r>
+        <w:rPr>
+          <w:rFonts w:cstheme="minorHAnsi"/>
+          <w:sz w:val="28"/>
+          <w:szCs w:val="28"/>
+        </w:rPr>
+        <w:t xml:space="preserve"> attaches an event handler without overriding existing event</w:t>
+      </w:r>
+      <w:r>
+        <w:rPr>
+          <w:rFonts w:cstheme="minorHAnsi"/>
+          <w:sz w:val="28"/>
+          <w:szCs w:val="28"/>
+        </w:rPr>
+        <w:t>s</w:t>
+      </w:r>
+      <w:r>
+        <w:rPr>
+          <w:rFonts w:cstheme="minorHAnsi"/>
+          <w:sz w:val="28"/>
+          <w:szCs w:val="28"/>
+        </w:rPr>
+        <w:t>.</w:t>
+      </w:r>
+    </w:p>
+    <w:p>
+      <w:pPr>
+        <w:ind w:left="360"/>
+        <w:rPr>
+          <w:rFonts w:cstheme="minorHAnsi"/>
+          <w:b/>
+          <w:bCs/>
+          <w:sz w:val="28"/>
+          <w:szCs w:val="28"/>
+        </w:rPr>
+      </w:pPr>
+      <w:r>
+        <w:rPr>
+          <w:rFonts w:cstheme="minorHAnsi"/>
+          <w:b/>
+          <w:bCs/>
+          <w:sz w:val="28"/>
+          <w:szCs w:val="28"/>
+        </w:rPr>
+        <w:t>Example:</w:t>
+      </w:r>
+    </w:p>
+    <w:p>
+      <w:pPr>
+        <w:ind w:left="360"/>
+        <w:rPr>
+          <w:rFonts w:cstheme="minorHAnsi"/>
+          <w:b/>
+          <w:bCs/>
+          <w:sz w:val="28"/>
+          <w:szCs w:val="28"/>
+        </w:rPr>
+      </w:pPr>
+      <w:r>
+        <w:rPr>
+          <w:rFonts w:cstheme="minorHAnsi"/>
+          <w:b/>
+          <w:bCs/>
+          <w:noProof/>
+          <w:sz w:val="28"/>
+          <w:szCs w:val="28"/>
+        </w:rPr>
+        <w:drawing>
+          <wp:inline distT="0" distB="0" distL="0" distR="0" wp14:anchorId="39291298" wp14:editId="77BB36D2">
+            <wp:extent cx="5820587" cy="2086266"/>
+            <wp:effectExtent l="0" t="0" r="8890" b="9525"/>
+            <wp:docPr id="1228058646" name="Picture 1"/>
+            <wp:cNvGraphicFramePr>
+              <a:graphicFrameLocks xmlns:a="http://schemas.openxmlformats.org/drawingml/2006/main" noChangeAspect="1"/>
+            </wp:cNvGraphicFramePr>
+            <a:graphic xmlns:a="http://schemas.openxmlformats.org/drawingml/2006/main">
+              <a:graphicData uri="http://schemas.openxmlformats.org/drawingml/2006/picture">
+                <pic:pic xmlns:pic="http://schemas.openxmlformats.org/drawingml/2006/picture">
+                  <pic:nvPicPr>
+                    <pic:cNvPr id="1228058646" name=""/>
+                    <pic:cNvPicPr/>
+                  </pic:nvPicPr>
+                  <pic:blipFill>
+                    <a:blip r:embed="rId60"/>
+                    <a:stretch>
+                      <a:fillRect/>
+                    </a:stretch>
+                  </pic:blipFill>
+                  <pic:spPr>
+                    <a:xfrm>
+                      <a:off x="0" y="0"/>
+                      <a:ext cx="5820587" cy="2086266"/>
+                    </a:xfrm>
+                    <a:prstGeom prst="rect">
+                      <a:avLst/>
+                    </a:prstGeom>
+                  </pic:spPr>
+                </pic:pic>
+              </a:graphicData>
+            </a:graphic>
+          </wp:inline>
+        </w:drawing>
+      </w:r>
+    </w:p>
+    <w:p>
+      <w:pPr>
+        <w:pStyle w:val="ListParagraph"/>
+        <w:numPr>
+          <w:ilvl w:val="0"/>
+          <w:numId w:val="27"/>
+        </w:numPr>
+        <w:rPr>
+          <w:rFonts w:cstheme="minorHAnsi"/>
+          <w:sz w:val="28"/>
+          <w:szCs w:val="28"/>
+        </w:rPr>
+      </w:pPr>
+      <w:r>
+        <w:rPr>
+          <w:rFonts w:cstheme="minorHAnsi"/>
+          <w:sz w:val="28"/>
+          <w:szCs w:val="28"/>
+        </w:rPr>
+        <w:t xml:space="preserve">In this example an event is created for button to validate age and this event triggers </w:t>
+      </w:r>
+      <w:proofErr w:type="spellStart"/>
+      <w:proofErr w:type="gramStart"/>
+      <w:r>
+        <w:rPr>
+          <w:rFonts w:cstheme="minorHAnsi"/>
+          <w:b/>
+          <w:bCs/>
+          <w:sz w:val="28"/>
+          <w:szCs w:val="28"/>
+        </w:rPr>
+        <w:t>myFunction</w:t>
+      </w:r>
+      <w:proofErr w:type="spellEnd"/>
+      <w:r>
+        <w:rPr>
+          <w:rFonts w:cstheme="minorHAnsi"/>
+          <w:b/>
+          <w:bCs/>
+          <w:sz w:val="28"/>
+          <w:szCs w:val="28"/>
+        </w:rPr>
+        <w:t>(</w:t>
+      </w:r>
+      <w:proofErr w:type="gramEnd"/>
+      <w:r>
+        <w:rPr>
+          <w:rFonts w:cstheme="minorHAnsi"/>
+          <w:b/>
+          <w:bCs/>
+          <w:sz w:val="28"/>
+          <w:szCs w:val="28"/>
+        </w:rPr>
+        <w:t>)</w:t>
+      </w:r>
+      <w:r>
+        <w:rPr>
+          <w:rFonts w:cstheme="minorHAnsi"/>
+          <w:sz w:val="28"/>
+          <w:szCs w:val="28"/>
+        </w:rPr>
+        <w:t xml:space="preserve"> to check eligibility and displays a </w:t>
+      </w:r>
+      <w:r>
+        <w:rPr>
+          <w:rFonts w:cstheme="minorHAnsi"/>
+          <w:b/>
+          <w:bCs/>
+          <w:sz w:val="28"/>
+          <w:szCs w:val="28"/>
+        </w:rPr>
+        <w:t>alert().</w:t>
+      </w:r>
+    </w:p>
+    <w:p>
+      <w:pPr>
+        <w:rPr>
+          <w:rFonts w:cstheme="minorHAnsi"/>
+          <w:sz w:val="28"/>
+          <w:szCs w:val="28"/>
+        </w:rPr>
+      </w:pPr>
+    </w:p>
+    <w:p>
+      <w:pPr>
+        <w:rPr>
+          <w:rFonts w:cstheme="minorHAnsi"/>
+          <w:b/>
+          <w:bCs/>
+          <w:sz w:val="28"/>
+          <w:szCs w:val="28"/>
+        </w:rPr>
+      </w:pPr>
+      <w:r>
+        <w:rPr>
+          <w:rFonts w:cstheme="minorHAnsi"/>
+          <w:b/>
+          <w:bCs/>
+          <w:sz w:val="28"/>
+          <w:szCs w:val="28"/>
+          <w:highlight w:val="yellow"/>
+        </w:rPr>
+        <w:lastRenderedPageBreak/>
+        <w:t>JS BOM:</w:t>
+      </w:r>
+    </w:p>
+    <w:p>
+      <w:pPr>
+        <w:pStyle w:val="ListParagraph"/>
+        <w:numPr>
+          <w:ilvl w:val="0"/>
+          <w:numId w:val="27"/>
+        </w:numPr>
+        <w:rPr>
+          <w:rFonts w:cstheme="minorHAnsi"/>
+          <w:sz w:val="28"/>
+          <w:szCs w:val="28"/>
+        </w:rPr>
+      </w:pPr>
+      <w:r>
+        <w:rPr>
+          <w:rFonts w:cstheme="minorHAnsi"/>
+          <w:sz w:val="28"/>
+          <w:szCs w:val="28"/>
+        </w:rPr>
+        <w:t xml:space="preserve">The </w:t>
+      </w:r>
+      <w:r>
+        <w:rPr>
+          <w:rFonts w:cstheme="minorHAnsi"/>
+          <w:b/>
+          <w:bCs/>
+          <w:sz w:val="28"/>
+          <w:szCs w:val="28"/>
+        </w:rPr>
+        <w:t>Browser Object Model (BOM)</w:t>
+      </w:r>
+      <w:r>
+        <w:rPr>
+          <w:rFonts w:cstheme="minorHAnsi"/>
+          <w:sz w:val="28"/>
+          <w:szCs w:val="28"/>
+        </w:rPr>
+        <w:t xml:space="preserve"> allows JS to </w:t>
+      </w:r>
+      <w:r>
+        <w:rPr>
+          <w:rFonts w:cstheme="minorHAnsi"/>
+          <w:b/>
+          <w:bCs/>
+          <w:sz w:val="28"/>
+          <w:szCs w:val="28"/>
+        </w:rPr>
+        <w:t>talk to</w:t>
+      </w:r>
+      <w:r>
+        <w:rPr>
+          <w:rFonts w:cstheme="minorHAnsi"/>
+          <w:sz w:val="28"/>
+          <w:szCs w:val="28"/>
+        </w:rPr>
+        <w:t xml:space="preserve"> the browser.</w:t>
+      </w:r>
+    </w:p>
+    <w:p>
+      <w:pPr>
+        <w:pStyle w:val="ListParagraph"/>
+        <w:numPr>
+          <w:ilvl w:val="0"/>
+          <w:numId w:val="27"/>
+        </w:numPr>
+        <w:rPr>
+          <w:rFonts w:cstheme="minorHAnsi"/>
+          <w:sz w:val="28"/>
+          <w:szCs w:val="28"/>
+        </w:rPr>
+      </w:pPr>
+      <w:r>
+        <w:rPr>
+          <w:rFonts w:cstheme="minorHAnsi"/>
+          <w:sz w:val="28"/>
+          <w:szCs w:val="28"/>
+        </w:rPr>
+        <w:t xml:space="preserve">The object used by </w:t>
+      </w:r>
+      <w:r>
+        <w:rPr>
+          <w:rFonts w:cstheme="minorHAnsi"/>
+          <w:b/>
+          <w:bCs/>
+          <w:sz w:val="28"/>
+          <w:szCs w:val="28"/>
+        </w:rPr>
+        <w:t>BOM</w:t>
+      </w:r>
+      <w:r>
+        <w:rPr>
+          <w:rFonts w:cstheme="minorHAnsi"/>
+          <w:sz w:val="28"/>
+          <w:szCs w:val="28"/>
+        </w:rPr>
+        <w:t xml:space="preserve"> is </w:t>
+      </w:r>
+      <w:r>
+        <w:rPr>
+          <w:rFonts w:cstheme="minorHAnsi"/>
+          <w:sz w:val="28"/>
+          <w:szCs w:val="28"/>
+        </w:rPr>
+        <w:t>the</w:t>
+      </w:r>
+      <w:r>
+        <w:rPr>
+          <w:rFonts w:cstheme="minorHAnsi"/>
+          <w:b/>
+          <w:bCs/>
+          <w:sz w:val="28"/>
+          <w:szCs w:val="28"/>
+        </w:rPr>
+        <w:t xml:space="preserve"> </w:t>
+      </w:r>
+      <w:r>
+        <w:rPr>
+          <w:rFonts w:cstheme="minorHAnsi"/>
+          <w:b/>
+          <w:bCs/>
+          <w:sz w:val="28"/>
+          <w:szCs w:val="28"/>
+        </w:rPr>
+        <w:t>window</w:t>
+      </w:r>
+      <w:r>
+        <w:rPr>
+          <w:rFonts w:cstheme="minorHAnsi"/>
+          <w:b/>
+          <w:bCs/>
+          <w:sz w:val="28"/>
+          <w:szCs w:val="28"/>
+        </w:rPr>
+        <w:t>.</w:t>
+      </w:r>
+    </w:p>
+    <w:p>
+      <w:pPr>
+        <w:pStyle w:val="ListParagraph"/>
+        <w:numPr>
+          <w:ilvl w:val="0"/>
+          <w:numId w:val="27"/>
+        </w:numPr>
+        <w:rPr>
+          <w:rFonts w:cstheme="minorHAnsi"/>
+          <w:sz w:val="28"/>
+          <w:szCs w:val="28"/>
+        </w:rPr>
+      </w:pPr>
+      <w:r>
+        <w:rPr>
+          <w:rFonts w:cstheme="minorHAnsi"/>
+          <w:sz w:val="28"/>
+          <w:szCs w:val="28"/>
+        </w:rPr>
+        <w:t xml:space="preserve">The </w:t>
+      </w:r>
+      <w:r>
+        <w:rPr>
+          <w:rFonts w:cstheme="minorHAnsi"/>
+          <w:b/>
+          <w:bCs/>
+          <w:sz w:val="28"/>
+          <w:szCs w:val="28"/>
+        </w:rPr>
+        <w:t>window</w:t>
+      </w:r>
+      <w:r>
+        <w:rPr>
+          <w:rFonts w:cstheme="minorHAnsi"/>
+          <w:sz w:val="28"/>
+          <w:szCs w:val="28"/>
+        </w:rPr>
+        <w:t xml:space="preserve"> object is supported by all the browsers, and it represents a browser window.</w:t>
+      </w:r>
+    </w:p>
+    <w:p>
+      <w:pPr>
+        <w:ind w:left="360"/>
+        <w:rPr>
+          <w:rFonts w:cstheme="minorHAnsi"/>
+          <w:sz w:val="28"/>
+          <w:szCs w:val="28"/>
+        </w:rPr>
+      </w:pPr>
+      <w:r>
+        <w:rPr>
+          <w:rFonts w:cstheme="minorHAnsi"/>
+          <w:noProof/>
+          <w:sz w:val="28"/>
+          <w:szCs w:val="28"/>
+        </w:rPr>
+        <w:drawing>
+          <wp:inline distT="0" distB="0" distL="0" distR="0" wp14:anchorId="66D27CE3" wp14:editId="340DF28C">
+            <wp:extent cx="4086795" cy="1152686"/>
+            <wp:effectExtent l="0" t="0" r="0" b="9525"/>
+            <wp:docPr id="758303789" name="Picture 1"/>
+            <wp:cNvGraphicFramePr>
+              <a:graphicFrameLocks xmlns:a="http://schemas.openxmlformats.org/drawingml/2006/main" noChangeAspect="1"/>
+            </wp:cNvGraphicFramePr>
+            <a:graphic xmlns:a="http://schemas.openxmlformats.org/drawingml/2006/main">
+              <a:graphicData uri="http://schemas.openxmlformats.org/drawingml/2006/picture">
+                <pic:pic xmlns:pic="http://schemas.openxmlformats.org/drawingml/2006/picture">
+                  <pic:nvPicPr>
+                    <pic:cNvPr id="758303789" name=""/>
+                    <pic:cNvPicPr/>
+                  </pic:nvPicPr>
+                  <pic:blipFill>
+                    <a:blip r:embed="rId61"/>
+                    <a:stretch>
+                      <a:fillRect/>
+                    </a:stretch>
+                  </pic:blipFill>
+                  <pic:spPr>
+                    <a:xfrm>
+                      <a:off x="0" y="0"/>
+                      <a:ext cx="4086795" cy="1152686"/>
+                    </a:xfrm>
+                    <a:prstGeom prst="rect">
+                      <a:avLst/>
+                    </a:prstGeom>
+                  </pic:spPr>
+                </pic:pic>
+              </a:graphicData>
+            </a:graphic>
+          </wp:inline>
+        </w:drawing>
+      </w:r>
+    </w:p>
+    <w:p>
+      <w:pPr>
+        <w:ind w:left="360"/>
+        <w:rPr>
+          <w:rFonts w:cstheme="minorHAnsi"/>
+          <w:sz w:val="28"/>
+          <w:szCs w:val="28"/>
+        </w:rPr>
+      </w:pPr>
+      <w:r>
+        <w:rPr>
+          <w:rFonts w:cstheme="minorHAnsi"/>
+          <w:noProof/>
+          <w:sz w:val="28"/>
+          <w:szCs w:val="28"/>
+        </w:rPr>
+        <w:drawing>
+          <wp:inline distT="0" distB="0" distL="0" distR="0" wp14:anchorId="276CFDB5" wp14:editId="1B4DE2E5">
+            <wp:extent cx="5182323" cy="2781688"/>
+            <wp:effectExtent l="0" t="0" r="0" b="0"/>
+            <wp:docPr id="1557217799" name="Picture 1" descr="A screenshot of a computer&#10;&#10;Description automatically generated"/>
+            <wp:cNvGraphicFramePr>
+              <a:graphicFrameLocks xmlns:a="http://schemas.openxmlformats.org/drawingml/2006/main" noChangeAspect="1"/>
+            </wp:cNvGraphicFramePr>
+            <a:graphic xmlns:a="http://schemas.openxmlformats.org/drawingml/2006/main">
+              <a:graphicData uri="http://schemas.openxmlformats.org/drawingml/2006/picture">
+                <pic:pic xmlns:pic="http://schemas.openxmlformats.org/drawingml/2006/picture">
+                  <pic:nvPicPr>
+                    <pic:cNvPr id="1557217799" name="Picture 1" descr="A screenshot of a computer&#10;&#10;Description automatically generated"/>
+                    <pic:cNvPicPr/>
+                  </pic:nvPicPr>
+                  <pic:blipFill>
+                    <a:blip r:embed="rId62"/>
+                    <a:stretch>
+                      <a:fillRect/>
+                    </a:stretch>
+                  </pic:blipFill>
+                  <pic:spPr>
+                    <a:xfrm>
+                      <a:off x="0" y="0"/>
+                      <a:ext cx="5182323" cy="2781688"/>
+                    </a:xfrm>
+                    <a:prstGeom prst="rect">
+                      <a:avLst/>
+                    </a:prstGeom>
+                  </pic:spPr>
+                </pic:pic>
+              </a:graphicData>
+            </a:graphic>
+          </wp:inline>
+        </w:drawing>
+      </w:r>
+    </w:p>
+    <w:p>
+      <w:pPr>
+        <w:ind w:left="360"/>
+        <w:rPr>
+          <w:rFonts w:cstheme="minorHAnsi"/>
+          <w:sz w:val="28"/>
+          <w:szCs w:val="28"/>
+        </w:rPr>
+      </w:pPr>
+      <w:r>
+        <w:rPr>
+          <w:rFonts w:cstheme="minorHAnsi"/>
+          <w:noProof/>
+          <w:sz w:val="28"/>
+          <w:szCs w:val="28"/>
+        </w:rPr>
+        <w:drawing>
+          <wp:inline distT="0" distB="0" distL="0" distR="0" wp14:anchorId="79CF9C4E" wp14:editId="4FC27B39">
+            <wp:extent cx="5943600" cy="1849755"/>
+            <wp:effectExtent l="0" t="0" r="0" b="0"/>
+            <wp:docPr id="1150037272" name="Picture 1" descr="A screenshot of a computer&#10;&#10;Description automatically generated"/>
+            <wp:cNvGraphicFramePr>
+              <a:graphicFrameLocks xmlns:a="http://schemas.openxmlformats.org/drawingml/2006/main" noChangeAspect="1"/>
+            </wp:cNvGraphicFramePr>
+            <a:graphic xmlns:a="http://schemas.openxmlformats.org/drawingml/2006/main">
+              <a:graphicData uri="http://schemas.openxmlformats.org/drawingml/2006/picture">
+                <pic:pic xmlns:pic="http://schemas.openxmlformats.org/drawingml/2006/picture">
+                  <pic:nvPicPr>
+                    <pic:cNvPr id="1150037272" name="Picture 1" descr="A screenshot of a computer&#10;&#10;Description automatically generated"/>
+                    <pic:cNvPicPr/>
+                  </pic:nvPicPr>
+                  <pic:blipFill>
+                    <a:blip r:embed="rId63"/>
+                    <a:stretch>
+                      <a:fillRect/>
+                    </a:stretch>
+                  </pic:blipFill>
+                  <pic:spPr>
+                    <a:xfrm>
+                      <a:off x="0" y="0"/>
+                      <a:ext cx="5943600" cy="1849755"/>
+                    </a:xfrm>
+                    <a:prstGeom prst="rect">
+                      <a:avLst/>
+                    </a:prstGeom>
+                  </pic:spPr>
+                </pic:pic>
+              </a:graphicData>
+            </a:graphic>
+          </wp:inline>
+        </w:drawing>
+      </w:r>
+    </w:p>
+    <w:p>
+      <w:pPr>
+        <w:ind w:left="360"/>
+        <w:rPr>
+          <w:rFonts w:cstheme="minorHAnsi"/>
+          <w:sz w:val="28"/>
+          <w:szCs w:val="28"/>
+        </w:rPr>
+      </w:pPr>
+      <w:r>
+        <w:rPr>
+          <w:rFonts w:cstheme="minorHAnsi"/>
+          <w:noProof/>
+          <w:sz w:val="28"/>
+          <w:szCs w:val="28"/>
+        </w:rPr>
+        <w:lastRenderedPageBreak/>
+        <w:drawing>
+          <wp:inline distT="0" distB="0" distL="0" distR="0" wp14:anchorId="5AD10A7A" wp14:editId="2899ED8C">
+            <wp:extent cx="5943600" cy="2477770"/>
+            <wp:effectExtent l="0" t="0" r="0" b="0"/>
+            <wp:docPr id="375782499" name="Picture 1" descr="A screenshot of a computer program&#10;&#10;Description automatically generated"/>
+            <wp:cNvGraphicFramePr>
+              <a:graphicFrameLocks xmlns:a="http://schemas.openxmlformats.org/drawingml/2006/main" noChangeAspect="1"/>
+            </wp:cNvGraphicFramePr>
+            <a:graphic xmlns:a="http://schemas.openxmlformats.org/drawingml/2006/main">
+              <a:graphicData uri="http://schemas.openxmlformats.org/drawingml/2006/picture">
+                <pic:pic xmlns:pic="http://schemas.openxmlformats.org/drawingml/2006/picture">
+                  <pic:nvPicPr>
+                    <pic:cNvPr id="375782499" name="Picture 1" descr="A screenshot of a computer program&#10;&#10;Description automatically generated"/>
+                    <pic:cNvPicPr/>
+                  </pic:nvPicPr>
+                  <pic:blipFill>
+                    <a:blip r:embed="rId64"/>
+                    <a:stretch>
+                      <a:fillRect/>
+                    </a:stretch>
+                  </pic:blipFill>
+                  <pic:spPr>
+                    <a:xfrm>
+                      <a:off x="0" y="0"/>
+                      <a:ext cx="5943600" cy="2477770"/>
+                    </a:xfrm>
+                    <a:prstGeom prst="rect">
+                      <a:avLst/>
+                    </a:prstGeom>
+                  </pic:spPr>
+                </pic:pic>
+              </a:graphicData>
+            </a:graphic>
+          </wp:inline>
+        </w:drawing>
+      </w:r>
+    </w:p>
+    <w:p>
+      <w:pPr>
+        <w:rPr>
+          <w:rFonts w:cstheme="minorHAnsi"/>
+          <w:b/>
+          <w:bCs/>
+          <w:sz w:val="28"/>
+          <w:szCs w:val="28"/>
+        </w:rPr>
+      </w:pPr>
+      <w:r>
+        <w:rPr>
+          <w:rFonts w:cstheme="minorHAnsi"/>
+          <w:b/>
+          <w:bCs/>
+          <w:sz w:val="28"/>
+          <w:szCs w:val="28"/>
+          <w:highlight w:val="yellow"/>
+        </w:rPr>
+        <w:t>JS Popup Boxes:</w:t>
+      </w:r>
+    </w:p>
+    <w:p>
+      <w:pPr>
+        <w:rPr>
+          <w:rFonts w:cstheme="minorHAnsi"/>
+          <w:sz w:val="28"/>
+          <w:szCs w:val="28"/>
+        </w:rPr>
+      </w:pPr>
+      <w:r>
+        <w:rPr>
+          <w:rFonts w:cstheme="minorHAnsi"/>
+          <w:sz w:val="28"/>
+          <w:szCs w:val="28"/>
+        </w:rPr>
+        <w:t>JS has three kind of popup boxes:</w:t>
+      </w:r>
+    </w:p>
+    <w:p>
+      <w:pPr>
+        <w:rPr>
+          <w:rFonts w:cstheme="minorHAnsi"/>
+          <w:b/>
+          <w:bCs/>
+          <w:sz w:val="28"/>
+          <w:szCs w:val="28"/>
+        </w:rPr>
+      </w:pPr>
+      <w:r>
+        <w:rPr>
+          <w:rFonts w:cstheme="minorHAnsi"/>
+          <w:sz w:val="28"/>
+          <w:szCs w:val="28"/>
+        </w:rPr>
+        <w:tab/>
+      </w:r>
+      <w:r>
+        <w:rPr>
+          <w:rFonts w:cstheme="minorHAnsi"/>
+          <w:b/>
+          <w:bCs/>
+          <w:sz w:val="28"/>
+          <w:szCs w:val="28"/>
+        </w:rPr>
+        <w:t>alert</w:t>
+      </w:r>
+      <w:r>
+        <w:rPr>
+          <w:rFonts w:cstheme="minorHAnsi"/>
+          <w:b/>
+          <w:bCs/>
+          <w:sz w:val="28"/>
+          <w:szCs w:val="28"/>
+        </w:rPr>
+        <w:t xml:space="preserve"> (“Displayable Message</w:t>
+      </w:r>
+      <w:proofErr w:type="gramStart"/>
+      <w:r>
+        <w:rPr>
+          <w:rFonts w:cstheme="minorHAnsi"/>
+          <w:b/>
+          <w:bCs/>
+          <w:sz w:val="28"/>
+          <w:szCs w:val="28"/>
+        </w:rPr>
+        <w:t xml:space="preserve">”)   </w:t>
+      </w:r>
+      <w:proofErr w:type="gramEnd"/>
+      <w:r>
+        <w:rPr>
+          <w:rFonts w:cstheme="minorHAnsi"/>
+          <w:b/>
+          <w:bCs/>
+          <w:sz w:val="28"/>
+          <w:szCs w:val="28"/>
+        </w:rPr>
+        <w:t xml:space="preserve">    -&gt; only we will get ok button.</w:t>
+      </w:r>
+    </w:p>
+    <w:p>
+      <w:pPr>
+        <w:rPr>
+          <w:rFonts w:cstheme="minorHAnsi"/>
+          <w:b/>
+          <w:bCs/>
+          <w:sz w:val="28"/>
+          <w:szCs w:val="28"/>
+        </w:rPr>
+      </w:pPr>
+      <w:r>
+        <w:rPr>
+          <w:rFonts w:cstheme="minorHAnsi"/>
+          <w:b/>
+          <w:bCs/>
+          <w:sz w:val="28"/>
+          <w:szCs w:val="28"/>
+        </w:rPr>
+        <w:tab/>
+      </w:r>
+      <w:r>
+        <w:rPr>
+          <w:rFonts w:cstheme="minorHAnsi"/>
+          <w:b/>
+          <w:bCs/>
+          <w:sz w:val="28"/>
+          <w:szCs w:val="28"/>
+        </w:rPr>
+        <w:t>c</w:t>
+      </w:r>
+      <w:r>
+        <w:rPr>
+          <w:rFonts w:cstheme="minorHAnsi"/>
+          <w:b/>
+          <w:bCs/>
+          <w:sz w:val="28"/>
+          <w:szCs w:val="28"/>
+        </w:rPr>
+        <w:t>onfirm</w:t>
+      </w:r>
+      <w:r>
+        <w:rPr>
+          <w:rFonts w:cstheme="minorHAnsi"/>
+          <w:b/>
+          <w:bCs/>
+          <w:sz w:val="28"/>
+          <w:szCs w:val="28"/>
+        </w:rPr>
+        <w:t xml:space="preserve"> (“Displayable Message”) -&gt; we will get ok &amp; cancel button.</w:t>
+      </w:r>
+    </w:p>
+    <w:p>
+      <w:pPr>
+        <w:rPr>
+          <w:rFonts w:cstheme="minorHAnsi"/>
+          <w:b/>
+          <w:bCs/>
+          <w:sz w:val="28"/>
+          <w:szCs w:val="28"/>
+        </w:rPr>
+      </w:pPr>
+      <w:r>
+        <w:rPr>
+          <w:rFonts w:cstheme="minorHAnsi"/>
+          <w:b/>
+          <w:bCs/>
+          <w:sz w:val="28"/>
+          <w:szCs w:val="28"/>
+        </w:rPr>
+        <w:tab/>
+      </w:r>
+      <w:proofErr w:type="gramStart"/>
+      <w:r>
+        <w:rPr>
+          <w:rFonts w:cstheme="minorHAnsi"/>
+          <w:b/>
+          <w:bCs/>
+          <w:sz w:val="28"/>
+          <w:szCs w:val="28"/>
+        </w:rPr>
+        <w:t>Prompt</w:t>
+      </w:r>
+      <w:r>
+        <w:rPr>
+          <w:rFonts w:cstheme="minorHAnsi"/>
+          <w:b/>
+          <w:bCs/>
+          <w:sz w:val="28"/>
+          <w:szCs w:val="28"/>
+        </w:rPr>
+        <w:t>(</w:t>
+      </w:r>
+      <w:proofErr w:type="gramEnd"/>
+      <w:r>
+        <w:rPr>
+          <w:rFonts w:cstheme="minorHAnsi"/>
+          <w:b/>
+          <w:bCs/>
+          <w:sz w:val="28"/>
+          <w:szCs w:val="28"/>
+        </w:rPr>
+        <w:t>“Displayable Message”, ”Default Message”) -&gt; ok &amp; cancel button.</w:t>
+      </w:r>
+    </w:p>
+    <w:p>
+      <w:pPr>
+        <w:pStyle w:val="ListParagraph"/>
+        <w:rPr>
+          <w:rFonts w:cstheme="minorHAnsi"/>
+          <w:sz w:val="28"/>
+          <w:szCs w:val="28"/>
+        </w:rPr>
+      </w:pPr>
+    </w:p>
+    <w:p>
+      <w:pPr>
+        <w:rPr>
+          <w:rFonts w:cstheme="minorHAnsi"/>
+          <w:b/>
+          <w:bCs/>
+          <w:sz w:val="28"/>
+          <w:szCs w:val="28"/>
+        </w:rPr>
+      </w:pPr>
+      <w:r>
+        <w:rPr>
+          <w:rFonts w:cstheme="minorHAnsi"/>
+          <w:b/>
+          <w:bCs/>
+          <w:sz w:val="28"/>
+          <w:szCs w:val="28"/>
+          <w:highlight w:val="yellow"/>
+        </w:rPr>
+        <w:t>JS Cookies:</w:t>
+      </w:r>
+    </w:p>
+    <w:p>
+      <w:pPr>
+        <w:pStyle w:val="ListParagraph"/>
+        <w:numPr>
+          <w:ilvl w:val="0"/>
+          <w:numId w:val="29"/>
+        </w:numPr>
+        <w:rPr>
+          <w:rFonts w:cstheme="minorHAnsi"/>
+          <w:sz w:val="28"/>
+          <w:szCs w:val="28"/>
+        </w:rPr>
+      </w:pPr>
+      <w:r>
+        <w:rPr>
+          <w:rFonts w:cstheme="minorHAnsi"/>
+          <w:sz w:val="28"/>
+          <w:szCs w:val="28"/>
+        </w:rPr>
+        <w:t>Cookies help us to store information user information in web browsers.</w:t>
+      </w:r>
+    </w:p>
+    <w:p>
+      <w:pPr>
+        <w:pStyle w:val="ListParagraph"/>
+        <w:numPr>
+          <w:ilvl w:val="0"/>
+          <w:numId w:val="29"/>
+        </w:numPr>
+        <w:rPr>
+          <w:rFonts w:cstheme="minorHAnsi"/>
+          <w:sz w:val="28"/>
+          <w:szCs w:val="28"/>
+        </w:rPr>
+      </w:pPr>
+      <w:r>
+        <w:rPr>
+          <w:rFonts w:cstheme="minorHAnsi"/>
+          <w:sz w:val="28"/>
+          <w:szCs w:val="28"/>
+        </w:rPr>
+        <w:t>Cookies are data stored in small text files on our devices.</w:t>
+      </w:r>
+    </w:p>
+    <w:p>
+      <w:pPr>
+        <w:pStyle w:val="ListParagraph"/>
+        <w:numPr>
+          <w:ilvl w:val="0"/>
+          <w:numId w:val="29"/>
+        </w:numPr>
+        <w:rPr>
+          <w:rFonts w:cstheme="minorHAnsi"/>
+          <w:sz w:val="28"/>
+          <w:szCs w:val="28"/>
+        </w:rPr>
+      </w:pPr>
+      <w:r>
+        <w:rPr>
+          <w:rFonts w:cstheme="minorHAnsi"/>
+          <w:sz w:val="28"/>
+          <w:szCs w:val="28"/>
+        </w:rPr>
+        <w:t>When a web server has sent a web page to the browser, the server shuts down and it forgets all information. To solve this problem cookies are used to store data and are saved in name-value pairs.</w:t>
+      </w:r>
+    </w:p>
+    <w:p>
+      <w:pPr>
+        <w:pStyle w:val="ListParagraph"/>
+        <w:numPr>
+          <w:ilvl w:val="0"/>
+          <w:numId w:val="29"/>
+        </w:numPr>
+        <w:rPr>
+          <w:rFonts w:cstheme="minorHAnsi"/>
+          <w:sz w:val="28"/>
+          <w:szCs w:val="28"/>
+        </w:rPr>
+      </w:pPr>
+      <w:r>
+        <w:rPr>
+          <w:rFonts w:cstheme="minorHAnsi"/>
+          <w:sz w:val="28"/>
+          <w:szCs w:val="28"/>
+        </w:rPr>
+        <w:t xml:space="preserve">Using JS we can create, read, and delete cookies with the </w:t>
+      </w:r>
+      <w:proofErr w:type="spellStart"/>
+      <w:proofErr w:type="gramStart"/>
+      <w:r>
+        <w:rPr>
+          <w:rFonts w:cstheme="minorHAnsi"/>
+          <w:b/>
+          <w:bCs/>
+          <w:sz w:val="28"/>
+          <w:szCs w:val="28"/>
+        </w:rPr>
+        <w:t>document.cookie</w:t>
+      </w:r>
+      <w:proofErr w:type="spellEnd"/>
+      <w:proofErr w:type="gramEnd"/>
+      <w:r>
+        <w:rPr>
+          <w:rFonts w:cstheme="minorHAnsi"/>
+          <w:sz w:val="28"/>
+          <w:szCs w:val="28"/>
+        </w:rPr>
+        <w:t xml:space="preserve"> property.</w:t>
+      </w:r>
+    </w:p>
+    <w:p>
+      <w:pPr>
+        <w:rPr>
+          <w:rFonts w:cstheme="minorHAnsi"/>
+          <w:sz w:val="28"/>
+          <w:szCs w:val="28"/>
+        </w:rPr>
+      </w:pPr>
+    </w:p>
+    <w:p>
+      <w:pPr>
+        <w:rPr>
+          <w:rFonts w:cstheme="minorHAnsi"/>
+          <w:b/>
+          <w:bCs/>
+          <w:sz w:val="28"/>
+          <w:szCs w:val="28"/>
+        </w:rPr>
+      </w:pPr>
+      <w:r>
+        <w:rPr>
+          <w:rFonts w:cstheme="minorHAnsi"/>
+          <w:b/>
+          <w:bCs/>
+          <w:sz w:val="28"/>
+          <w:szCs w:val="28"/>
+        </w:rPr>
+        <w:t>Example:</w:t>
+      </w:r>
+    </w:p>
+    <w:p>
+      <w:pPr>
+        <w:rPr>
+          <w:rFonts w:cstheme="minorHAnsi"/>
+          <w:sz w:val="28"/>
+          <w:szCs w:val="28"/>
+        </w:rPr>
+      </w:pPr>
+      <w:proofErr w:type="spellStart"/>
+      <w:proofErr w:type="gramStart"/>
+      <w:r>
+        <w:rPr>
+          <w:rFonts w:cstheme="minorHAnsi"/>
+          <w:sz w:val="28"/>
+          <w:szCs w:val="28"/>
+        </w:rPr>
+        <w:t>document.cookie</w:t>
+      </w:r>
+      <w:proofErr w:type="spellEnd"/>
+      <w:proofErr w:type="gramEnd"/>
+      <w:r>
+        <w:rPr>
+          <w:rFonts w:cstheme="minorHAnsi"/>
+          <w:sz w:val="28"/>
+          <w:szCs w:val="28"/>
+        </w:rPr>
+        <w:t xml:space="preserve"> = “username=Kalyan”;</w:t>
+      </w:r>
     </w:p>
     <w:sectPr>
       <w:pgSz w:w="12240" w:h="15840"/>
@@ -8330,6 +10648,118 @@
     </w:lvl>
   </w:abstractNum>
   <w:abstractNum w:abstractNumId="5" w15:restartNumberingAfterBreak="0">
+    <w:nsid w:val="10CD2B89"/>
+    <w:multiLevelType w:val="hybridMultilevel"/>
+    <w:tmpl w:val="5C78E7B4"/>
+    <w:lvl w:ilvl="0" w:tplc="C9D0CB68">
+      <w:numFmt w:val="bullet"/>
+      <w:lvlText w:val=""/>
+      <w:lvlJc w:val="left"/>
+      <w:pPr>
+        <w:ind w:left="720" w:hanging="360"/>
+      </w:pPr>
+      <w:rPr>
+        <w:rFonts w:ascii="Wingdings" w:eastAsiaTheme="minorHAnsi" w:hAnsi="Wingdings" w:cstheme="minorHAnsi" w:hint="default"/>
+      </w:rPr>
+    </w:lvl>
+    <w:lvl w:ilvl="1" w:tplc="FFFFFFFF" w:tentative="1">
+      <w:start w:val="1"/>
+      <w:numFmt w:val="bullet"/>
+      <w:lvlText w:val="o"/>
+      <w:lvlJc w:val="left"/>
+      <w:pPr>
+        <w:ind w:left="1440" w:hanging="360"/>
+      </w:pPr>
+      <w:rPr>
+        <w:rFonts w:ascii="Courier New" w:hAnsi="Courier New" w:cs="Courier New" w:hint="default"/>
+      </w:rPr>
+    </w:lvl>
+    <w:lvl w:ilvl="2" w:tplc="FFFFFFFF" w:tentative="1">
+      <w:start w:val="1"/>
+      <w:numFmt w:val="bullet"/>
+      <w:lvlText w:val=""/>
+      <w:lvlJc w:val="left"/>
+      <w:pPr>
+        <w:ind w:left="2160" w:hanging="360"/>
+      </w:pPr>
+      <w:rPr>
+        <w:rFonts w:ascii="Wingdings" w:hAnsi="Wingdings" w:hint="default"/>
+      </w:rPr>
+    </w:lvl>
+    <w:lvl w:ilvl="3" w:tplc="FFFFFFFF" w:tentative="1">
+      <w:start w:val="1"/>
+      <w:numFmt w:val="bullet"/>
+      <w:lvlText w:val=""/>
+      <w:lvlJc w:val="left"/>
+      <w:pPr>
+        <w:ind w:left="2880" w:hanging="360"/>
+      </w:pPr>
+      <w:rPr>
+        <w:rFonts w:ascii="Symbol" w:hAnsi="Symbol" w:hint="default"/>
+      </w:rPr>
+    </w:lvl>
+    <w:lvl w:ilvl="4" w:tplc="FFFFFFFF" w:tentative="1">
+      <w:start w:val="1"/>
+      <w:numFmt w:val="bullet"/>
+      <w:lvlText w:val="o"/>
+      <w:lvlJc w:val="left"/>
+      <w:pPr>
+        <w:ind w:left="3600" w:hanging="360"/>
+      </w:pPr>
+      <w:rPr>
+        <w:rFonts w:ascii="Courier New" w:hAnsi="Courier New" w:cs="Courier New" w:hint="default"/>
+      </w:rPr>
+    </w:lvl>
+    <w:lvl w:ilvl="5" w:tplc="FFFFFFFF" w:tentative="1">
+      <w:start w:val="1"/>
+      <w:numFmt w:val="bullet"/>
+      <w:lvlText w:val=""/>
+      <w:lvlJc w:val="left"/>
+      <w:pPr>
+        <w:ind w:left="4320" w:hanging="360"/>
+      </w:pPr>
+      <w:rPr>
+        <w:rFonts w:ascii="Wingdings" w:hAnsi="Wingdings" w:hint="default"/>
+      </w:rPr>
+    </w:lvl>
+    <w:lvl w:ilvl="6" w:tplc="FFFFFFFF" w:tentative="1">
+      <w:start w:val="1"/>
+      <w:numFmt w:val="bullet"/>
+      <w:lvlText w:val=""/>
+      <w:lvlJc w:val="left"/>
+      <w:pPr>
+        <w:ind w:left="5040" w:hanging="360"/>
+      </w:pPr>
+      <w:rPr>
+        <w:rFonts w:ascii="Symbol" w:hAnsi="Symbol" w:hint="default"/>
+      </w:rPr>
+    </w:lvl>
+    <w:lvl w:ilvl="7" w:tplc="FFFFFFFF" w:tentative="1">
+      <w:start w:val="1"/>
+      <w:numFmt w:val="bullet"/>
+      <w:lvlText w:val="o"/>
+      <w:lvlJc w:val="left"/>
+      <w:pPr>
+        <w:ind w:left="5760" w:hanging="360"/>
+      </w:pPr>
+      <w:rPr>
+        <w:rFonts w:ascii="Courier New" w:hAnsi="Courier New" w:cs="Courier New" w:hint="default"/>
+      </w:rPr>
+    </w:lvl>
+    <w:lvl w:ilvl="8" w:tplc="FFFFFFFF" w:tentative="1">
+      <w:start w:val="1"/>
+      <w:numFmt w:val="bullet"/>
+      <w:lvlText w:val=""/>
+      <w:lvlJc w:val="left"/>
+      <w:pPr>
+        <w:ind w:left="6480" w:hanging="360"/>
+      </w:pPr>
+      <w:rPr>
+        <w:rFonts w:ascii="Wingdings" w:hAnsi="Wingdings" w:hint="default"/>
+      </w:rPr>
+    </w:lvl>
+  </w:abstractNum>
+  <w:abstractNum w:abstractNumId="6" w15:restartNumberingAfterBreak="0">
     <w:nsid w:val="13106F0D"/>
     <w:multiLevelType w:val="hybridMultilevel"/>
     <w:tmpl w:val="3ED4C16A"/>
@@ -8442,7 +10872,7 @@
       </w:rPr>
     </w:lvl>
   </w:abstractNum>
-  <w:abstractNum w:abstractNumId="6" w15:restartNumberingAfterBreak="0">
+  <w:abstractNum w:abstractNumId="7" w15:restartNumberingAfterBreak="0">
     <w:nsid w:val="13381276"/>
     <w:multiLevelType w:val="hybridMultilevel"/>
     <w:tmpl w:val="5A0CEA7E"/>
@@ -8554,7 +10984,7 @@
       </w:rPr>
     </w:lvl>
   </w:abstractNum>
-  <w:abstractNum w:abstractNumId="7" w15:restartNumberingAfterBreak="0">
+  <w:abstractNum w:abstractNumId="8" w15:restartNumberingAfterBreak="0">
     <w:nsid w:val="165C7DFC"/>
     <w:multiLevelType w:val="hybridMultilevel"/>
     <w:tmpl w:val="FC32D7D4"/>
@@ -8666,7 +11096,7 @@
       </w:rPr>
     </w:lvl>
   </w:abstractNum>
-  <w:abstractNum w:abstractNumId="8" w15:restartNumberingAfterBreak="0">
+  <w:abstractNum w:abstractNumId="9" w15:restartNumberingAfterBreak="0">
     <w:nsid w:val="1A852831"/>
     <w:multiLevelType w:val="hybridMultilevel"/>
     <w:tmpl w:val="1F60E5E0"/>
@@ -8778,7 +11208,119 @@
       </w:rPr>
     </w:lvl>
   </w:abstractNum>
-  <w:abstractNum w:abstractNumId="9" w15:restartNumberingAfterBreak="0">
+  <w:abstractNum w:abstractNumId="10" w15:restartNumberingAfterBreak="0">
+    <w:nsid w:val="1E9C6C42"/>
+    <w:multiLevelType w:val="hybridMultilevel"/>
+    <w:tmpl w:val="BFB28E66"/>
+    <w:lvl w:ilvl="0" w:tplc="C9D0CB68">
+      <w:numFmt w:val="bullet"/>
+      <w:lvlText w:val=""/>
+      <w:lvlJc w:val="left"/>
+      <w:pPr>
+        <w:ind w:left="720" w:hanging="360"/>
+      </w:pPr>
+      <w:rPr>
+        <w:rFonts w:ascii="Wingdings" w:eastAsiaTheme="minorHAnsi" w:hAnsi="Wingdings" w:cstheme="minorHAnsi" w:hint="default"/>
+      </w:rPr>
+    </w:lvl>
+    <w:lvl w:ilvl="1" w:tplc="40090003" w:tentative="1">
+      <w:start w:val="1"/>
+      <w:numFmt w:val="bullet"/>
+      <w:lvlText w:val="o"/>
+      <w:lvlJc w:val="left"/>
+      <w:pPr>
+        <w:ind w:left="1440" w:hanging="360"/>
+      </w:pPr>
+      <w:rPr>
+        <w:rFonts w:ascii="Courier New" w:hAnsi="Courier New" w:cs="Courier New" w:hint="default"/>
+      </w:rPr>
+    </w:lvl>
+    <w:lvl w:ilvl="2" w:tplc="40090005" w:tentative="1">
+      <w:start w:val="1"/>
+      <w:numFmt w:val="bullet"/>
+      <w:lvlText w:val=""/>
+      <w:lvlJc w:val="left"/>
+      <w:pPr>
+        <w:ind w:left="2160" w:hanging="360"/>
+      </w:pPr>
+      <w:rPr>
+        <w:rFonts w:ascii="Wingdings" w:hAnsi="Wingdings" w:hint="default"/>
+      </w:rPr>
+    </w:lvl>
+    <w:lvl w:ilvl="3" w:tplc="40090001" w:tentative="1">
+      <w:start w:val="1"/>
+      <w:numFmt w:val="bullet"/>
+      <w:lvlText w:val=""/>
+      <w:lvlJc w:val="left"/>
+      <w:pPr>
+        <w:ind w:left="2880" w:hanging="360"/>
+      </w:pPr>
+      <w:rPr>
+        <w:rFonts w:ascii="Symbol" w:hAnsi="Symbol" w:hint="default"/>
+      </w:rPr>
+    </w:lvl>
+    <w:lvl w:ilvl="4" w:tplc="40090003" w:tentative="1">
+      <w:start w:val="1"/>
+      <w:numFmt w:val="bullet"/>
+      <w:lvlText w:val="o"/>
+      <w:lvlJc w:val="left"/>
+      <w:pPr>
+        <w:ind w:left="3600" w:hanging="360"/>
+      </w:pPr>
+      <w:rPr>
+        <w:rFonts w:ascii="Courier New" w:hAnsi="Courier New" w:cs="Courier New" w:hint="default"/>
+      </w:rPr>
+    </w:lvl>
+    <w:lvl w:ilvl="5" w:tplc="40090005" w:tentative="1">
+      <w:start w:val="1"/>
+      <w:numFmt w:val="bullet"/>
+      <w:lvlText w:val=""/>
+      <w:lvlJc w:val="left"/>
+      <w:pPr>
+        <w:ind w:left="4320" w:hanging="360"/>
+      </w:pPr>
+      <w:rPr>
+        <w:rFonts w:ascii="Wingdings" w:hAnsi="Wingdings" w:hint="default"/>
+      </w:rPr>
+    </w:lvl>
+    <w:lvl w:ilvl="6" w:tplc="40090001" w:tentative="1">
+      <w:start w:val="1"/>
+      <w:numFmt w:val="bullet"/>
+      <w:lvlText w:val=""/>
+      <w:lvlJc w:val="left"/>
+      <w:pPr>
+        <w:ind w:left="5040" w:hanging="360"/>
+      </w:pPr>
+      <w:rPr>
+        <w:rFonts w:ascii="Symbol" w:hAnsi="Symbol" w:hint="default"/>
+      </w:rPr>
+    </w:lvl>
+    <w:lvl w:ilvl="7" w:tplc="40090003" w:tentative="1">
+      <w:start w:val="1"/>
+      <w:numFmt w:val="bullet"/>
+      <w:lvlText w:val="o"/>
+      <w:lvlJc w:val="left"/>
+      <w:pPr>
+        <w:ind w:left="5760" w:hanging="360"/>
+      </w:pPr>
+      <w:rPr>
+        <w:rFonts w:ascii="Courier New" w:hAnsi="Courier New" w:cs="Courier New" w:hint="default"/>
+      </w:rPr>
+    </w:lvl>
+    <w:lvl w:ilvl="8" w:tplc="40090005" w:tentative="1">
+      <w:start w:val="1"/>
+      <w:numFmt w:val="bullet"/>
+      <w:lvlText w:val=""/>
+      <w:lvlJc w:val="left"/>
+      <w:pPr>
+        <w:ind w:left="6480" w:hanging="360"/>
+      </w:pPr>
+      <w:rPr>
+        <w:rFonts w:ascii="Wingdings" w:hAnsi="Wingdings" w:hint="default"/>
+      </w:rPr>
+    </w:lvl>
+  </w:abstractNum>
+  <w:abstractNum w:abstractNumId="11" w15:restartNumberingAfterBreak="0">
     <w:nsid w:val="222B0FB8"/>
     <w:multiLevelType w:val="hybridMultilevel"/>
     <w:tmpl w:val="824E6F46"/>
@@ -8891,7 +11433,7 @@
       </w:rPr>
     </w:lvl>
   </w:abstractNum>
-  <w:abstractNum w:abstractNumId="10" w15:restartNumberingAfterBreak="0">
+  <w:abstractNum w:abstractNumId="12" w15:restartNumberingAfterBreak="0">
     <w:nsid w:val="23384F7D"/>
     <w:multiLevelType w:val="hybridMultilevel"/>
     <w:tmpl w:val="48AEA012"/>
@@ -9004,7 +11546,7 @@
       </w:rPr>
     </w:lvl>
   </w:abstractNum>
-  <w:abstractNum w:abstractNumId="11" w15:restartNumberingAfterBreak="0">
+  <w:abstractNum w:abstractNumId="13" w15:restartNumberingAfterBreak="0">
     <w:nsid w:val="2DA67725"/>
     <w:multiLevelType w:val="hybridMultilevel"/>
     <w:tmpl w:val="D30E4EC4"/>
@@ -9116,7 +11658,7 @@
       </w:rPr>
     </w:lvl>
   </w:abstractNum>
-  <w:abstractNum w:abstractNumId="12" w15:restartNumberingAfterBreak="0">
+  <w:abstractNum w:abstractNumId="14" w15:restartNumberingAfterBreak="0">
     <w:nsid w:val="2F093B5D"/>
     <w:multiLevelType w:val="hybridMultilevel"/>
     <w:tmpl w:val="9FC4BCA6"/>
@@ -9228,7 +11770,7 @@
       </w:rPr>
     </w:lvl>
   </w:abstractNum>
-  <w:abstractNum w:abstractNumId="13" w15:restartNumberingAfterBreak="0">
+  <w:abstractNum w:abstractNumId="15" w15:restartNumberingAfterBreak="0">
     <w:nsid w:val="30D80E6B"/>
     <w:multiLevelType w:val="hybridMultilevel"/>
     <w:tmpl w:val="857A037E"/>
@@ -9341,7 +11883,7 @@
       </w:rPr>
     </w:lvl>
   </w:abstractNum>
-  <w:abstractNum w:abstractNumId="14" w15:restartNumberingAfterBreak="0">
+  <w:abstractNum w:abstractNumId="16" w15:restartNumberingAfterBreak="0">
     <w:nsid w:val="32AA4FD7"/>
     <w:multiLevelType w:val="hybridMultilevel"/>
     <w:tmpl w:val="3D16E88A"/>
@@ -9454,7 +11996,7 @@
       </w:rPr>
     </w:lvl>
   </w:abstractNum>
-  <w:abstractNum w:abstractNumId="15" w15:restartNumberingAfterBreak="0">
+  <w:abstractNum w:abstractNumId="17" w15:restartNumberingAfterBreak="0">
     <w:nsid w:val="35117D64"/>
     <w:multiLevelType w:val="hybridMultilevel"/>
     <w:tmpl w:val="525C098C"/>
@@ -9567,7 +12109,7 @@
       </w:rPr>
     </w:lvl>
   </w:abstractNum>
-  <w:abstractNum w:abstractNumId="16" w15:restartNumberingAfterBreak="0">
+  <w:abstractNum w:abstractNumId="18" w15:restartNumberingAfterBreak="0">
     <w:nsid w:val="43ED29E9"/>
     <w:multiLevelType w:val="hybridMultilevel"/>
     <w:tmpl w:val="0CF0B804"/>
@@ -9680,7 +12222,7 @@
       </w:rPr>
     </w:lvl>
   </w:abstractNum>
-  <w:abstractNum w:abstractNumId="17" w15:restartNumberingAfterBreak="0">
+  <w:abstractNum w:abstractNumId="19" w15:restartNumberingAfterBreak="0">
     <w:nsid w:val="48F813E8"/>
     <w:multiLevelType w:val="hybridMultilevel"/>
     <w:tmpl w:val="BFFA7BDA"/>
@@ -9793,7 +12335,7 @@
       </w:rPr>
     </w:lvl>
   </w:abstractNum>
-  <w:abstractNum w:abstractNumId="18" w15:restartNumberingAfterBreak="0">
+  <w:abstractNum w:abstractNumId="20" w15:restartNumberingAfterBreak="0">
     <w:nsid w:val="4A8E7B9A"/>
     <w:multiLevelType w:val="hybridMultilevel"/>
     <w:tmpl w:val="4AC0115A"/>
@@ -9906,7 +12448,7 @@
       </w:rPr>
     </w:lvl>
   </w:abstractNum>
-  <w:abstractNum w:abstractNumId="19" w15:restartNumberingAfterBreak="0">
+  <w:abstractNum w:abstractNumId="21" w15:restartNumberingAfterBreak="0">
     <w:nsid w:val="53B807DD"/>
     <w:multiLevelType w:val="hybridMultilevel"/>
     <w:tmpl w:val="B6C0865A"/>
@@ -10019,7 +12561,120 @@
       </w:rPr>
     </w:lvl>
   </w:abstractNum>
-  <w:abstractNum w:abstractNumId="20" w15:restartNumberingAfterBreak="0">
+  <w:abstractNum w:abstractNumId="22" w15:restartNumberingAfterBreak="0">
+    <w:nsid w:val="54CD11EB"/>
+    <w:multiLevelType w:val="hybridMultilevel"/>
+    <w:tmpl w:val="38A47A90"/>
+    <w:lvl w:ilvl="0" w:tplc="40090001">
+      <w:start w:val="1"/>
+      <w:numFmt w:val="bullet"/>
+      <w:lvlText w:val=""/>
+      <w:lvlJc w:val="left"/>
+      <w:pPr>
+        <w:ind w:left="720" w:hanging="360"/>
+      </w:pPr>
+      <w:rPr>
+        <w:rFonts w:ascii="Symbol" w:hAnsi="Symbol" w:hint="default"/>
+      </w:rPr>
+    </w:lvl>
+    <w:lvl w:ilvl="1" w:tplc="40090003" w:tentative="1">
+      <w:start w:val="1"/>
+      <w:numFmt w:val="bullet"/>
+      <w:lvlText w:val="o"/>
+      <w:lvlJc w:val="left"/>
+      <w:pPr>
+        <w:ind w:left="1440" w:hanging="360"/>
+      </w:pPr>
+      <w:rPr>
+        <w:rFonts w:ascii="Courier New" w:hAnsi="Courier New" w:cs="Courier New" w:hint="default"/>
+      </w:rPr>
+    </w:lvl>
+    <w:lvl w:ilvl="2" w:tplc="40090005" w:tentative="1">
+      <w:start w:val="1"/>
+      <w:numFmt w:val="bullet"/>
+      <w:lvlText w:val=""/>
+      <w:lvlJc w:val="left"/>
+      <w:pPr>
+        <w:ind w:left="2160" w:hanging="360"/>
+      </w:pPr>
+      <w:rPr>
+        <w:rFonts w:ascii="Wingdings" w:hAnsi="Wingdings" w:hint="default"/>
+      </w:rPr>
+    </w:lvl>
+    <w:lvl w:ilvl="3" w:tplc="40090001" w:tentative="1">
+      <w:start w:val="1"/>
+      <w:numFmt w:val="bullet"/>
+      <w:lvlText w:val=""/>
+      <w:lvlJc w:val="left"/>
+      <w:pPr>
+        <w:ind w:left="2880" w:hanging="360"/>
+      </w:pPr>
+      <w:rPr>
+        <w:rFonts w:ascii="Symbol" w:hAnsi="Symbol" w:hint="default"/>
+      </w:rPr>
+    </w:lvl>
+    <w:lvl w:ilvl="4" w:tplc="40090003" w:tentative="1">
+      <w:start w:val="1"/>
+      <w:numFmt w:val="bullet"/>
+      <w:lvlText w:val="o"/>
+      <w:lvlJc w:val="left"/>
+      <w:pPr>
+        <w:ind w:left="3600" w:hanging="360"/>
+      </w:pPr>
+      <w:rPr>
+        <w:rFonts w:ascii="Courier New" w:hAnsi="Courier New" w:cs="Courier New" w:hint="default"/>
+      </w:rPr>
+    </w:lvl>
+    <w:lvl w:ilvl="5" w:tplc="40090005" w:tentative="1">
+      <w:start w:val="1"/>
+      <w:numFmt w:val="bullet"/>
+      <w:lvlText w:val=""/>
+      <w:lvlJc w:val="left"/>
+      <w:pPr>
+        <w:ind w:left="4320" w:hanging="360"/>
+      </w:pPr>
+      <w:rPr>
+        <w:rFonts w:ascii="Wingdings" w:hAnsi="Wingdings" w:hint="default"/>
+      </w:rPr>
+    </w:lvl>
+    <w:lvl w:ilvl="6" w:tplc="40090001" w:tentative="1">
+      <w:start w:val="1"/>
+      <w:numFmt w:val="bullet"/>
+      <w:lvlText w:val=""/>
+      <w:lvlJc w:val="left"/>
+      <w:pPr>
+        <w:ind w:left="5040" w:hanging="360"/>
+      </w:pPr>
+      <w:rPr>
+        <w:rFonts w:ascii="Symbol" w:hAnsi="Symbol" w:hint="default"/>
+      </w:rPr>
+    </w:lvl>
+    <w:lvl w:ilvl="7" w:tplc="40090003" w:tentative="1">
+      <w:start w:val="1"/>
+      <w:numFmt w:val="bullet"/>
+      <w:lvlText w:val="o"/>
+      <w:lvlJc w:val="left"/>
+      <w:pPr>
+        <w:ind w:left="5760" w:hanging="360"/>
+      </w:pPr>
+      <w:rPr>
+        <w:rFonts w:ascii="Courier New" w:hAnsi="Courier New" w:cs="Courier New" w:hint="default"/>
+      </w:rPr>
+    </w:lvl>
+    <w:lvl w:ilvl="8" w:tplc="40090005" w:tentative="1">
+      <w:start w:val="1"/>
+      <w:numFmt w:val="bullet"/>
+      <w:lvlText w:val=""/>
+      <w:lvlJc w:val="left"/>
+      <w:pPr>
+        <w:ind w:left="6480" w:hanging="360"/>
+      </w:pPr>
+      <w:rPr>
+        <w:rFonts w:ascii="Wingdings" w:hAnsi="Wingdings" w:hint="default"/>
+      </w:rPr>
+    </w:lvl>
+  </w:abstractNum>
+  <w:abstractNum w:abstractNumId="23" w15:restartNumberingAfterBreak="0">
     <w:nsid w:val="59264A7E"/>
     <w:multiLevelType w:val="hybridMultilevel"/>
     <w:tmpl w:val="FF88ABC6"/>
@@ -10132,7 +12787,120 @@
       </w:rPr>
     </w:lvl>
   </w:abstractNum>
-  <w:abstractNum w:abstractNumId="21" w15:restartNumberingAfterBreak="0">
+  <w:abstractNum w:abstractNumId="24" w15:restartNumberingAfterBreak="0">
+    <w:nsid w:val="656B0555"/>
+    <w:multiLevelType w:val="hybridMultilevel"/>
+    <w:tmpl w:val="632E521E"/>
+    <w:lvl w:ilvl="0" w:tplc="40090001">
+      <w:start w:val="1"/>
+      <w:numFmt w:val="bullet"/>
+      <w:lvlText w:val=""/>
+      <w:lvlJc w:val="left"/>
+      <w:pPr>
+        <w:ind w:left="720" w:hanging="360"/>
+      </w:pPr>
+      <w:rPr>
+        <w:rFonts w:ascii="Symbol" w:hAnsi="Symbol" w:hint="default"/>
+      </w:rPr>
+    </w:lvl>
+    <w:lvl w:ilvl="1" w:tplc="40090003" w:tentative="1">
+      <w:start w:val="1"/>
+      <w:numFmt w:val="bullet"/>
+      <w:lvlText w:val="o"/>
+      <w:lvlJc w:val="left"/>
+      <w:pPr>
+        <w:ind w:left="1440" w:hanging="360"/>
+      </w:pPr>
+      <w:rPr>
+        <w:rFonts w:ascii="Courier New" w:hAnsi="Courier New" w:cs="Courier New" w:hint="default"/>
+      </w:rPr>
+    </w:lvl>
+    <w:lvl w:ilvl="2" w:tplc="40090005" w:tentative="1">
+      <w:start w:val="1"/>
+      <w:numFmt w:val="bullet"/>
+      <w:lvlText w:val=""/>
+      <w:lvlJc w:val="left"/>
+      <w:pPr>
+        <w:ind w:left="2160" w:hanging="360"/>
+      </w:pPr>
+      <w:rPr>
+        <w:rFonts w:ascii="Wingdings" w:hAnsi="Wingdings" w:hint="default"/>
+      </w:rPr>
+    </w:lvl>
+    <w:lvl w:ilvl="3" w:tplc="40090001" w:tentative="1">
+      <w:start w:val="1"/>
+      <w:numFmt w:val="bullet"/>
+      <w:lvlText w:val=""/>
+      <w:lvlJc w:val="left"/>
+      <w:pPr>
+        <w:ind w:left="2880" w:hanging="360"/>
+      </w:pPr>
+      <w:rPr>
+        <w:rFonts w:ascii="Symbol" w:hAnsi="Symbol" w:hint="default"/>
+      </w:rPr>
+    </w:lvl>
+    <w:lvl w:ilvl="4" w:tplc="40090003" w:tentative="1">
+      <w:start w:val="1"/>
+      <w:numFmt w:val="bullet"/>
+      <w:lvlText w:val="o"/>
+      <w:lvlJc w:val="left"/>
+      <w:pPr>
+        <w:ind w:left="3600" w:hanging="360"/>
+      </w:pPr>
+      <w:rPr>
+        <w:rFonts w:ascii="Courier New" w:hAnsi="Courier New" w:cs="Courier New" w:hint="default"/>
+      </w:rPr>
+    </w:lvl>
+    <w:lvl w:ilvl="5" w:tplc="40090005" w:tentative="1">
+      <w:start w:val="1"/>
+      <w:numFmt w:val="bullet"/>
+      <w:lvlText w:val=""/>
+      <w:lvlJc w:val="left"/>
+      <w:pPr>
+        <w:ind w:left="4320" w:hanging="360"/>
+      </w:pPr>
+      <w:rPr>
+        <w:rFonts w:ascii="Wingdings" w:hAnsi="Wingdings" w:hint="default"/>
+      </w:rPr>
+    </w:lvl>
+    <w:lvl w:ilvl="6" w:tplc="40090001" w:tentative="1">
+      <w:start w:val="1"/>
+      <w:numFmt w:val="bullet"/>
+      <w:lvlText w:val=""/>
+      <w:lvlJc w:val="left"/>
+      <w:pPr>
+        <w:ind w:left="5040" w:hanging="360"/>
+      </w:pPr>
+      <w:rPr>
+        <w:rFonts w:ascii="Symbol" w:hAnsi="Symbol" w:hint="default"/>
+      </w:rPr>
+    </w:lvl>
+    <w:lvl w:ilvl="7" w:tplc="40090003" w:tentative="1">
+      <w:start w:val="1"/>
+      <w:numFmt w:val="bullet"/>
+      <w:lvlText w:val="o"/>
+      <w:lvlJc w:val="left"/>
+      <w:pPr>
+        <w:ind w:left="5760" w:hanging="360"/>
+      </w:pPr>
+      <w:rPr>
+        <w:rFonts w:ascii="Courier New" w:hAnsi="Courier New" w:cs="Courier New" w:hint="default"/>
+      </w:rPr>
+    </w:lvl>
+    <w:lvl w:ilvl="8" w:tplc="40090005" w:tentative="1">
+      <w:start w:val="1"/>
+      <w:numFmt w:val="bullet"/>
+      <w:lvlText w:val=""/>
+      <w:lvlJc w:val="left"/>
+      <w:pPr>
+        <w:ind w:left="6480" w:hanging="360"/>
+      </w:pPr>
+      <w:rPr>
+        <w:rFonts w:ascii="Wingdings" w:hAnsi="Wingdings" w:hint="default"/>
+      </w:rPr>
+    </w:lvl>
+  </w:abstractNum>
+  <w:abstractNum w:abstractNumId="25" w15:restartNumberingAfterBreak="0">
     <w:nsid w:val="672E123B"/>
     <w:multiLevelType w:val="hybridMultilevel"/>
     <w:tmpl w:val="B84CF258"/>
@@ -10245,7 +13013,7 @@
       </w:rPr>
     </w:lvl>
   </w:abstractNum>
-  <w:abstractNum w:abstractNumId="22" w15:restartNumberingAfterBreak="0">
+  <w:abstractNum w:abstractNumId="26" w15:restartNumberingAfterBreak="0">
     <w:nsid w:val="6BDB0CC3"/>
     <w:multiLevelType w:val="hybridMultilevel"/>
     <w:tmpl w:val="B498E1F4"/>
@@ -10357,7 +13125,7 @@
       </w:rPr>
     </w:lvl>
   </w:abstractNum>
-  <w:abstractNum w:abstractNumId="23" w15:restartNumberingAfterBreak="0">
+  <w:abstractNum w:abstractNumId="27" w15:restartNumberingAfterBreak="0">
     <w:nsid w:val="713F46F2"/>
     <w:multiLevelType w:val="hybridMultilevel"/>
     <w:tmpl w:val="ECEA7426"/>
@@ -10469,26 +13237,138 @@
       </w:rPr>
     </w:lvl>
   </w:abstractNum>
+  <w:abstractNum w:abstractNumId="28" w15:restartNumberingAfterBreak="0">
+    <w:nsid w:val="7F733B5F"/>
+    <w:multiLevelType w:val="hybridMultilevel"/>
+    <w:tmpl w:val="43B6216A"/>
+    <w:lvl w:ilvl="0" w:tplc="C9D0CB68">
+      <w:numFmt w:val="bullet"/>
+      <w:lvlText w:val=""/>
+      <w:lvlJc w:val="left"/>
+      <w:pPr>
+        <w:ind w:left="720" w:hanging="360"/>
+      </w:pPr>
+      <w:rPr>
+        <w:rFonts w:ascii="Wingdings" w:eastAsiaTheme="minorHAnsi" w:hAnsi="Wingdings" w:cstheme="minorHAnsi" w:hint="default"/>
+      </w:rPr>
+    </w:lvl>
+    <w:lvl w:ilvl="1" w:tplc="FFFFFFFF" w:tentative="1">
+      <w:start w:val="1"/>
+      <w:numFmt w:val="bullet"/>
+      <w:lvlText w:val="o"/>
+      <w:lvlJc w:val="left"/>
+      <w:pPr>
+        <w:ind w:left="1440" w:hanging="360"/>
+      </w:pPr>
+      <w:rPr>
+        <w:rFonts w:ascii="Courier New" w:hAnsi="Courier New" w:cs="Courier New" w:hint="default"/>
+      </w:rPr>
+    </w:lvl>
+    <w:lvl w:ilvl="2" w:tplc="FFFFFFFF" w:tentative="1">
+      <w:start w:val="1"/>
+      <w:numFmt w:val="bullet"/>
+      <w:lvlText w:val=""/>
+      <w:lvlJc w:val="left"/>
+      <w:pPr>
+        <w:ind w:left="2160" w:hanging="360"/>
+      </w:pPr>
+      <w:rPr>
+        <w:rFonts w:ascii="Wingdings" w:hAnsi="Wingdings" w:hint="default"/>
+      </w:rPr>
+    </w:lvl>
+    <w:lvl w:ilvl="3" w:tplc="FFFFFFFF" w:tentative="1">
+      <w:start w:val="1"/>
+      <w:numFmt w:val="bullet"/>
+      <w:lvlText w:val=""/>
+      <w:lvlJc w:val="left"/>
+      <w:pPr>
+        <w:ind w:left="2880" w:hanging="360"/>
+      </w:pPr>
+      <w:rPr>
+        <w:rFonts w:ascii="Symbol" w:hAnsi="Symbol" w:hint="default"/>
+      </w:rPr>
+    </w:lvl>
+    <w:lvl w:ilvl="4" w:tplc="FFFFFFFF" w:tentative="1">
+      <w:start w:val="1"/>
+      <w:numFmt w:val="bullet"/>
+      <w:lvlText w:val="o"/>
+      <w:lvlJc w:val="left"/>
+      <w:pPr>
+        <w:ind w:left="3600" w:hanging="360"/>
+      </w:pPr>
+      <w:rPr>
+        <w:rFonts w:ascii="Courier New" w:hAnsi="Courier New" w:cs="Courier New" w:hint="default"/>
+      </w:rPr>
+    </w:lvl>
+    <w:lvl w:ilvl="5" w:tplc="FFFFFFFF" w:tentative="1">
+      <w:start w:val="1"/>
+      <w:numFmt w:val="bullet"/>
+      <w:lvlText w:val=""/>
+      <w:lvlJc w:val="left"/>
+      <w:pPr>
+        <w:ind w:left="4320" w:hanging="360"/>
+      </w:pPr>
+      <w:rPr>
+        <w:rFonts w:ascii="Wingdings" w:hAnsi="Wingdings" w:hint="default"/>
+      </w:rPr>
+    </w:lvl>
+    <w:lvl w:ilvl="6" w:tplc="FFFFFFFF" w:tentative="1">
+      <w:start w:val="1"/>
+      <w:numFmt w:val="bullet"/>
+      <w:lvlText w:val=""/>
+      <w:lvlJc w:val="left"/>
+      <w:pPr>
+        <w:ind w:left="5040" w:hanging="360"/>
+      </w:pPr>
+      <w:rPr>
+        <w:rFonts w:ascii="Symbol" w:hAnsi="Symbol" w:hint="default"/>
+      </w:rPr>
+    </w:lvl>
+    <w:lvl w:ilvl="7" w:tplc="FFFFFFFF" w:tentative="1">
+      <w:start w:val="1"/>
+      <w:numFmt w:val="bullet"/>
+      <w:lvlText w:val="o"/>
+      <w:lvlJc w:val="left"/>
+      <w:pPr>
+        <w:ind w:left="5760" w:hanging="360"/>
+      </w:pPr>
+      <w:rPr>
+        <w:rFonts w:ascii="Courier New" w:hAnsi="Courier New" w:cs="Courier New" w:hint="default"/>
+      </w:rPr>
+    </w:lvl>
+    <w:lvl w:ilvl="8" w:tplc="FFFFFFFF" w:tentative="1">
+      <w:start w:val="1"/>
+      <w:numFmt w:val="bullet"/>
+      <w:lvlText w:val=""/>
+      <w:lvlJc w:val="left"/>
+      <w:pPr>
+        <w:ind w:left="6480" w:hanging="360"/>
+      </w:pPr>
+      <w:rPr>
+        <w:rFonts w:ascii="Wingdings" w:hAnsi="Wingdings" w:hint="default"/>
+      </w:rPr>
+    </w:lvl>
+  </w:abstractNum>
   <w:num w:numId="1" w16cid:durableId="1955406447">
-    <w:abstractNumId w:val="9"/>
+    <w:abstractNumId w:val="11"/>
   </w:num>
   <w:num w:numId="2" w16cid:durableId="547423229">
+    <w:abstractNumId w:val="17"/>
+  </w:num>
+  <w:num w:numId="3" w16cid:durableId="984428315">
+    <w:abstractNumId w:val="20"/>
+  </w:num>
+  <w:num w:numId="4" w16cid:durableId="1120757323">
+    <w:abstractNumId w:val="6"/>
+  </w:num>
+  <w:num w:numId="5" w16cid:durableId="1999847600">
+    <w:abstractNumId w:val="13"/>
+  </w:num>
+  <w:num w:numId="6" w16cid:durableId="1253315196">
     <w:abstractNumId w:val="15"/>
   </w:num>
-  <w:num w:numId="3" w16cid:durableId="984428315">
+  <w:num w:numId="7" w16cid:durableId="326828925">
     <w:abstractNumId w:val="18"/>
-  </w:num>
-  <w:num w:numId="4" w16cid:durableId="1120757323">
-    <w:abstractNumId w:val="5"/>
-  </w:num>
-  <w:num w:numId="5" w16cid:durableId="1999847600">
-    <w:abstractNumId w:val="11"/>
-  </w:num>
-  <w:num w:numId="6" w16cid:durableId="1253315196">
-    <w:abstractNumId w:val="13"/>
-  </w:num>
-  <w:num w:numId="7" w16cid:durableId="326828925">
-    <w:abstractNumId w:val="16"/>
   </w:num>
   <w:num w:numId="8" w16cid:durableId="233586775">
     <w:abstractNumId w:val="2"/>
@@ -10497,49 +13377,64 @@
     <w:abstractNumId w:val="0"/>
   </w:num>
   <w:num w:numId="10" w16cid:durableId="1209565182">
-    <w:abstractNumId w:val="7"/>
+    <w:abstractNumId w:val="8"/>
   </w:num>
   <w:num w:numId="11" w16cid:durableId="1925650203">
     <w:abstractNumId w:val="4"/>
   </w:num>
   <w:num w:numId="12" w16cid:durableId="768696706">
-    <w:abstractNumId w:val="23"/>
+    <w:abstractNumId w:val="27"/>
   </w:num>
   <w:num w:numId="13" w16cid:durableId="1157263411">
-    <w:abstractNumId w:val="10"/>
+    <w:abstractNumId w:val="12"/>
   </w:num>
   <w:num w:numId="14" w16cid:durableId="1044863865">
-    <w:abstractNumId w:val="22"/>
+    <w:abstractNumId w:val="26"/>
   </w:num>
   <w:num w:numId="15" w16cid:durableId="129328019">
-    <w:abstractNumId w:val="21"/>
+    <w:abstractNumId w:val="25"/>
   </w:num>
   <w:num w:numId="16" w16cid:durableId="909001179">
-    <w:abstractNumId w:val="14"/>
+    <w:abstractNumId w:val="16"/>
   </w:num>
   <w:num w:numId="17" w16cid:durableId="1795558194">
-    <w:abstractNumId w:val="6"/>
+    <w:abstractNumId w:val="7"/>
   </w:num>
   <w:num w:numId="18" w16cid:durableId="1026905463">
     <w:abstractNumId w:val="1"/>
   </w:num>
   <w:num w:numId="19" w16cid:durableId="2021926716">
-    <w:abstractNumId w:val="19"/>
+    <w:abstractNumId w:val="21"/>
   </w:num>
   <w:num w:numId="20" w16cid:durableId="183448479">
-    <w:abstractNumId w:val="8"/>
+    <w:abstractNumId w:val="9"/>
   </w:num>
   <w:num w:numId="21" w16cid:durableId="547380923">
     <w:abstractNumId w:val="3"/>
   </w:num>
   <w:num w:numId="22" w16cid:durableId="594244377">
-    <w:abstractNumId w:val="17"/>
+    <w:abstractNumId w:val="19"/>
   </w:num>
   <w:num w:numId="23" w16cid:durableId="1346131415">
-    <w:abstractNumId w:val="20"/>
+    <w:abstractNumId w:val="23"/>
   </w:num>
   <w:num w:numId="24" w16cid:durableId="279190631">
-    <w:abstractNumId w:val="12"/>
+    <w:abstractNumId w:val="14"/>
+  </w:num>
+  <w:num w:numId="25" w16cid:durableId="1174227484">
+    <w:abstractNumId w:val="24"/>
+  </w:num>
+  <w:num w:numId="26" w16cid:durableId="1609507659">
+    <w:abstractNumId w:val="5"/>
+  </w:num>
+  <w:num w:numId="27" w16cid:durableId="79719872">
+    <w:abstractNumId w:val="10"/>
+  </w:num>
+  <w:num w:numId="28" w16cid:durableId="729772028">
+    <w:abstractNumId w:val="22"/>
+  </w:num>
+  <w:num w:numId="29" w16cid:durableId="2022126021">
+    <w:abstractNumId w:val="28"/>
   </w:num>
 </w:numbering>
 </file>

</xml_diff>